<commit_message>
Manuscrip work on results
</commit_message>
<xml_diff>
--- a/manuscript/PWF_Manuscript_v3.docx
+++ b/manuscript/PWF_Manuscript_v3.docx
@@ -1221,16 +1221,7 @@
         <w:t xml:space="preserve">.  Once the vessel was moored, </w:t>
       </w:r>
       <w:r>
-        <w:t xml:space="preserve">the </w:t>
-      </w:r>
-      <w:r>
-        <w:t>TL, weigh</w:t>
-      </w:r>
-      <w:r>
-        <w:t>t</w:t>
-      </w:r>
-      <w:r>
-        <w:t xml:space="preserve"> (W; </w:t>
+        <w:t xml:space="preserve">the TL, weight (W; </w:t>
       </w:r>
       <w:r>
         <w:rPr>
@@ -1239,91 +1230,76 @@
         <w:t>+</w:t>
       </w:r>
       <w:r>
-        <w:t>0.1 g),</w:t>
-      </w:r>
+        <w:t xml:space="preserve">0.1 g), </w:t>
+      </w:r>
+      <w:r>
+        <w:t xml:space="preserve">and </w:t>
+      </w:r>
+      <w:r>
+        <w:t>sex (</w:t>
+      </w:r>
+      <w:r>
+        <w:t xml:space="preserve">visually determined as </w:t>
+      </w:r>
+      <w:r>
+        <w:t xml:space="preserve">female, male, </w:t>
+      </w:r>
+      <w:r>
+        <w:t>immature</w:t>
+      </w:r>
+      <w:r>
+        <w:t xml:space="preserve">) were recorded for </w:t>
+      </w:r>
+      <w:r>
+        <w:t xml:space="preserve">as many fish as </w:t>
+      </w:r>
+      <w:r>
+        <w:t>time allowed</w:t>
+      </w:r>
+      <w:r>
+        <w:t xml:space="preserve">.  </w:t>
+      </w:r>
+      <w:proofErr w:type="spellStart"/>
+      <w:r>
+        <w:t>S</w:t>
+      </w:r>
+      <w:r>
+        <w:t>aggital</w:t>
+      </w:r>
+      <w:proofErr w:type="spellEnd"/>
       <w:r>
         <w:t xml:space="preserve"> </w:t>
       </w:r>
-      <w:r>
-        <w:t xml:space="preserve">and </w:t>
-      </w:r>
-      <w:r>
-        <w:t xml:space="preserve">sex </w:t>
-      </w:r>
-      <w:r>
-        <w:t>(</w:t>
-      </w:r>
-      <w:r>
-        <w:t xml:space="preserve">visually determined as </w:t>
-      </w:r>
-      <w:r>
-        <w:t xml:space="preserve">female, male, </w:t>
-      </w:r>
-      <w:r>
-        <w:t>immature</w:t>
-      </w:r>
-      <w:r>
-        <w:t>)</w:t>
+      <w:proofErr w:type="spellStart"/>
+      <w:r>
+        <w:t>otoliths</w:t>
+      </w:r>
+      <w:proofErr w:type="spellEnd"/>
+      <w:r>
+        <w:t xml:space="preserve"> and scales were </w:t>
+      </w:r>
+      <w:r>
+        <w:t xml:space="preserve">initially </w:t>
+      </w:r>
+      <w:r>
+        <w:t>removed from as many as six fish of each sex per 10-mm TL category.</w:t>
+      </w:r>
+      <w:r>
+        <w:t xml:space="preserve">  However, this scheme resulted in few males and few overall fish longer than 120 mm.  Thus, scales and </w:t>
+      </w:r>
+      <w:proofErr w:type="spellStart"/>
+      <w:r>
+        <w:t>otoliths</w:t>
+      </w:r>
+      <w:proofErr w:type="spellEnd"/>
+      <w:r>
+        <w:t xml:space="preserve"> were extracted from more males and more females longer than 120 mm.</w:t>
       </w:r>
       <w:r>
         <w:t xml:space="preserve"> </w:t>
       </w:r>
       <w:r>
-        <w:t xml:space="preserve">were recorded for </w:t>
-      </w:r>
-      <w:r>
-        <w:t xml:space="preserve">as many fish as </w:t>
-      </w:r>
-      <w:r>
-        <w:t>time allowed</w:t>
-      </w:r>
-      <w:r>
-        <w:t xml:space="preserve">.  </w:t>
-      </w:r>
-      <w:proofErr w:type="spellStart"/>
-      <w:r>
-        <w:t>S</w:t>
-      </w:r>
-      <w:r>
-        <w:t>aggital</w:t>
-      </w:r>
-      <w:proofErr w:type="spellEnd"/>
-      <w:r>
-        <w:t xml:space="preserve"> </w:t>
-      </w:r>
-      <w:proofErr w:type="spellStart"/>
-      <w:r>
-        <w:t>otoliths</w:t>
-      </w:r>
-      <w:proofErr w:type="spellEnd"/>
-      <w:r>
-        <w:t xml:space="preserve"> and scales were </w:t>
-      </w:r>
-      <w:r>
-        <w:t xml:space="preserve">initially </w:t>
-      </w:r>
-      <w:r>
-        <w:t>removed from as many as six fish of each sex per 10-mm TL category.</w:t>
-      </w:r>
-      <w:r>
-        <w:t xml:space="preserve">  However, this scheme resulted in few males and few overall fish longer than 120 mm.  Thus, scales and </w:t>
-      </w:r>
-      <w:proofErr w:type="spellStart"/>
-      <w:r>
-        <w:t>otoliths</w:t>
-      </w:r>
-      <w:proofErr w:type="spellEnd"/>
-      <w:r>
-        <w:t xml:space="preserve"> were extracted from more males and more females longer than 120 mm.</w:t>
-      </w:r>
-      <w:r>
-        <w:t xml:space="preserve"> </w:t>
-      </w:r>
-      <w:r>
-        <w:t xml:space="preserve"> </w:t>
-      </w:r>
-      <w:r>
-        <w:t xml:space="preserve">Scales were removed from directly above the lateral line even with the posterior edge of the dorsal fin </w:t>
+        <w:t xml:space="preserve"> Scales were removed from directly above the lateral line even with the posterior edge of the dorsal fin </w:t>
       </w:r>
       <w:r>
         <w:lastRenderedPageBreak/>
@@ -1534,19 +1510,7 @@
         <w:rPr>
           <w:rFonts w:ascii="Times New Roman" w:hAnsi="Times New Roman" w:cs="Times New Roman"/>
         </w:rPr>
-        <w:t xml:space="preserve"> and </w:t>
-      </w:r>
-      <w:r>
-        <w:rPr>
-          <w:rFonts w:ascii="Times New Roman" w:hAnsi="Times New Roman" w:cs="Times New Roman"/>
-        </w:rPr>
-        <w:t xml:space="preserve">were viewed </w:t>
-      </w:r>
-      <w:r>
-        <w:rPr>
-          <w:rFonts w:ascii="Times New Roman" w:hAnsi="Times New Roman" w:cs="Times New Roman"/>
-        </w:rPr>
-        <w:t>in mineral oil on a black background</w:t>
+        <w:t xml:space="preserve"> and were viewed in mineral oil on a black background</w:t>
       </w:r>
       <w:r>
         <w:rPr>
@@ -1825,19 +1789,7 @@
         <w:rPr>
           <w:rFonts w:ascii="Times New Roman" w:hAnsi="Times New Roman" w:cs="Times New Roman"/>
         </w:rPr>
-        <w:t xml:space="preserve"> (XXX%) </w:t>
-      </w:r>
-      <w:r>
-        <w:rPr>
-          <w:rFonts w:ascii="Times New Roman" w:hAnsi="Times New Roman" w:cs="Times New Roman"/>
-        </w:rPr>
-        <w:t>were unreadable</w:t>
-      </w:r>
-      <w:r>
-        <w:rPr>
-          <w:rFonts w:ascii="Times New Roman" w:hAnsi="Times New Roman" w:cs="Times New Roman"/>
-        </w:rPr>
-        <w:t xml:space="preserve">.  Finally, for fish where the ages from the two readers disagreed, the two readers met and attempted to develop a consensus age.  If the readers could not agree on an age then that fish was removed from the comparison of ages assessed from scales and </w:t>
+        <w:t xml:space="preserve"> (XXX%) were unreadable.  Finally, for fish where the ages from the two readers disagreed, the two readers met and attempted to develop a consensus age.  If the readers could not agree on an age then that fish was removed from the comparison of ages assessed from scales and </w:t>
       </w:r>
       <w:proofErr w:type="spellStart"/>
       <w:r>
@@ -1962,6 +1914,7 @@
         <w:t xml:space="preserve">).  When a difference in slopes was detected, pairwise comparisons among slopes were conducted with </w:t>
       </w:r>
       <w:proofErr w:type="spellStart"/>
+      <w:proofErr w:type="gramStart"/>
       <w:r>
         <w:rPr>
           <w:rFonts w:ascii="Times New Roman" w:hAnsi="Times New Roman" w:cs="Times New Roman"/>
@@ -1973,7 +1926,14 @@
         <w:rPr>
           <w:rFonts w:ascii="Times New Roman" w:hAnsi="Times New Roman" w:cs="Times New Roman"/>
         </w:rPr>
-        <w:t xml:space="preserve">() from the </w:t>
+        <w:t>(</w:t>
+      </w:r>
+      <w:proofErr w:type="gramEnd"/>
+      <w:r>
+        <w:rPr>
+          <w:rFonts w:ascii="Times New Roman" w:hAnsi="Times New Roman" w:cs="Times New Roman"/>
+        </w:rPr>
+        <w:t xml:space="preserve">) from the </w:t>
       </w:r>
       <w:proofErr w:type="spellStart"/>
       <w:r>
@@ -1993,7 +1953,20 @@
         <w:rPr>
           <w:rFonts w:ascii="Times New Roman" w:hAnsi="Times New Roman" w:cs="Times New Roman"/>
         </w:rPr>
-        <w:t>R statistical environment v3.</w:t>
+        <w:t>R</w:t>
+      </w:r>
+      <w:r>
+        <w:rPr>
+          <w:rFonts w:ascii="Times New Roman" w:hAnsi="Times New Roman" w:cs="Times New Roman"/>
+          <w:vertAlign w:val="superscript"/>
+        </w:rPr>
+        <w:t>TM</w:t>
+      </w:r>
+      <w:r>
+        <w:rPr>
+          <w:rFonts w:ascii="Times New Roman" w:hAnsi="Times New Roman" w:cs="Times New Roman"/>
+        </w:rPr>
+        <w:t xml:space="preserve"> statistical environment v3.</w:t>
       </w:r>
       <w:r>
         <w:rPr>
@@ -2160,33 +2133,43 @@
         <w:rPr>
           <w:rFonts w:ascii="Times New Roman" w:hAnsi="Times New Roman" w:cs="Times New Roman"/>
         </w:rPr>
-        <w:t>.  If no significant bias was detected, the precision in scale ages and otolith ages between two readers were summarized with the percentage of fish for which the ages differed by different amounts and the coef</w:t>
-      </w:r>
-      <w:r>
-        <w:rPr>
-          <w:rFonts w:ascii="Times New Roman" w:hAnsi="Times New Roman" w:cs="Times New Roman"/>
-        </w:rPr>
-        <w:t xml:space="preserve">ficient of variation (Chang 1982, </w:t>
-      </w:r>
-      <w:proofErr w:type="spellStart"/>
-      <w:r>
-        <w:rPr>
-          <w:rFonts w:ascii="Times New Roman" w:hAnsi="Times New Roman" w:cs="Times New Roman"/>
-        </w:rPr>
-        <w:t>Campana</w:t>
-      </w:r>
-      <w:proofErr w:type="spellEnd"/>
-      <w:r>
-        <w:rPr>
-          <w:rFonts w:ascii="Times New Roman" w:hAnsi="Times New Roman" w:cs="Times New Roman"/>
-        </w:rPr>
-        <w:t xml:space="preserve"> et al. 2001</w:t>
+        <w:t>.  If no significant bias was detected, the precision in scale ages and otolith ages between two readers were summarized with the percentage of fish for which the ages differed by different amounts</w:t>
+      </w:r>
+      <w:r>
+        <w:rPr>
+          <w:rFonts w:ascii="Times New Roman" w:hAnsi="Times New Roman" w:cs="Times New Roman"/>
+        </w:rPr>
+        <w:t xml:space="preserve">, </w:t>
+      </w:r>
+      <w:r>
+        <w:rPr>
+          <w:rFonts w:ascii="Times New Roman" w:hAnsi="Times New Roman" w:cs="Times New Roman"/>
+        </w:rPr>
+        <w:t>the coef</w:t>
+      </w:r>
+      <w:r>
+        <w:rPr>
+          <w:rFonts w:ascii="Times New Roman" w:hAnsi="Times New Roman" w:cs="Times New Roman"/>
+        </w:rPr>
+        <w:t xml:space="preserve">ficient of variation </w:t>
+      </w:r>
+      <w:r>
+        <w:rPr>
+          <w:rFonts w:ascii="Times New Roman" w:hAnsi="Times New Roman" w:cs="Times New Roman"/>
+        </w:rPr>
+        <w:t>(CV; Chang 1982</w:t>
       </w:r>
       <w:r>
         <w:rPr>
           <w:rFonts w:ascii="Times New Roman" w:hAnsi="Times New Roman" w:cs="Times New Roman"/>
         </w:rPr>
         <w:t>)</w:t>
+      </w:r>
+      <w:r>
+        <w:rPr>
+          <w:rFonts w:ascii="Times New Roman" w:hAnsi="Times New Roman" w:cs="Times New Roman"/>
+        </w:rPr>
+        <w:t>, and average percentage error (APE; )</w:t>
       </w:r>
       <w:r>
         <w:rPr>
@@ -2737,31 +2720,7 @@
         <w:rPr>
           <w:rFonts w:ascii="Times New Roman" w:hAnsi="Times New Roman" w:cs="Times New Roman"/>
         </w:rPr>
-        <w:t xml:space="preserve">The coefficient of variation between readers was 9.2 for scale and 9.1 for otolith assessments.  </w:t>
-      </w:r>
-      <w:r>
-        <w:rPr>
-          <w:rFonts w:ascii="Times New Roman" w:hAnsi="Times New Roman" w:cs="Times New Roman"/>
-        </w:rPr>
-        <w:t xml:space="preserve">The two readers reached a consensus age on all 77 </w:t>
-      </w:r>
-      <w:r>
-        <w:rPr>
-          <w:rFonts w:ascii="Times New Roman" w:hAnsi="Times New Roman" w:cs="Times New Roman"/>
-        </w:rPr>
-        <w:t>assessed</w:t>
-      </w:r>
-      <w:r>
-        <w:rPr>
-          <w:rFonts w:ascii="Times New Roman" w:hAnsi="Times New Roman" w:cs="Times New Roman"/>
-        </w:rPr>
-        <w:t xml:space="preserve"> scales</w:t>
-      </w:r>
-      <w:r>
-        <w:rPr>
-          <w:rFonts w:ascii="Times New Roman" w:hAnsi="Times New Roman" w:cs="Times New Roman"/>
-        </w:rPr>
-        <w:t xml:space="preserve"> and on all but 2 of the 92 assessed </w:t>
+        <w:t xml:space="preserve">The coefficient of variation between readers was 9.2 for scale and 9.1 for otolith assessments.  The two readers reached a consensus age on all 77 assessed scales and on all but 2 of the 92 assessed </w:t>
       </w:r>
       <w:proofErr w:type="spellStart"/>
       <w:r>
@@ -2831,14 +2790,50 @@
           <w:rFonts w:ascii="Times New Roman" w:hAnsi="Times New Roman" w:cs="Times New Roman"/>
         </w:rPr>
         <w:tab/>
-        <w:t xml:space="preserve">The distribution of TL for Pygmy Whitefish captured in 2013 indicated a distinct break between fish less than 75 mm and those greater than 79 mm (Figure 2).  This break was evident in samples from the previous seven years.  However, the 2006 sample also exhibited a distinct break at 48-54 mm.  Thus, we interpreted the fish shorter than 75 mm but longer than 50 mm captured in 2013 to be age-2, which </w:t>
+        <w:t xml:space="preserve">The distribution of TL for Pygmy Whitefish captured in 2013 indicated a distinct break between fish less than 75 mm and those greater than 79 mm (Figure 2).  This break was evident in samples from the previous seven years.  However, the 2006 sample also exhibited a distinct break at 48-54 mm.  Thus, we </w:t>
+      </w:r>
+      <w:r>
+        <w:rPr>
+          <w:rFonts w:ascii="Times New Roman" w:hAnsi="Times New Roman" w:cs="Times New Roman"/>
+        </w:rPr>
+        <w:t>concluded that</w:t>
+      </w:r>
+      <w:r>
+        <w:rPr>
+          <w:rFonts w:ascii="Times New Roman" w:hAnsi="Times New Roman" w:cs="Times New Roman"/>
+        </w:rPr>
+        <w:t xml:space="preserve"> fish </w:t>
+      </w:r>
+      <w:r>
+        <w:rPr>
+          <w:rFonts w:ascii="Times New Roman" w:hAnsi="Times New Roman" w:cs="Times New Roman"/>
+        </w:rPr>
+        <w:t>shorter than</w:t>
+      </w:r>
+      <w:r>
+        <w:rPr>
+          <w:rFonts w:ascii="Times New Roman" w:hAnsi="Times New Roman" w:cs="Times New Roman"/>
+        </w:rPr>
+        <w:t xml:space="preserve"> 75 mm </w:t>
+      </w:r>
+      <w:r>
+        <w:rPr>
+          <w:rFonts w:ascii="Times New Roman" w:hAnsi="Times New Roman" w:cs="Times New Roman"/>
+        </w:rPr>
+        <w:t xml:space="preserve">(no fish were shorter than 54 mm) </w:t>
+      </w:r>
+      <w:r>
+        <w:rPr>
+          <w:rFonts w:ascii="Times New Roman" w:hAnsi="Times New Roman" w:cs="Times New Roman"/>
+        </w:rPr>
+        <w:t>captured in 2013 to be age-</w:t>
       </w:r>
       <w:r>
         <w:rPr>
           <w:rFonts w:ascii="Times New Roman" w:hAnsi="Times New Roman" w:cs="Times New Roman"/>
         </w:rPr>
         <w:lastRenderedPageBreak/>
-        <w:t xml:space="preserve">allowed for a partial validation of assessed ages.  For fish less than 75 mm, only 8.3% of scales and 36.4% of </w:t>
+        <w:t xml:space="preserve">2, which allowed for a partial validation of assessed ages.  For fish less than 75 mm, only 8.3% of scales and 36.4% of </w:t>
       </w:r>
       <w:proofErr w:type="spellStart"/>
       <w:r>
@@ -2854,28 +2849,8 @@
         </w:rPr>
         <w:t xml:space="preserve"> were assessed as age-2.  Assessed otolith ages for these fish were fairly evenly distributed between age-1 and age-4; however, 91.7% of assessed scale ages were age-1.</w:t>
       </w:r>
-    </w:p>
-    <w:p>
-      <w:pPr>
-        <w:spacing w:after="0" w:line="480" w:lineRule="auto"/>
-        <w:rPr>
-          <w:rFonts w:ascii="Times New Roman" w:hAnsi="Times New Roman" w:cs="Times New Roman"/>
-        </w:rPr>
-      </w:pPr>
-      <w:r>
-        <w:rPr>
-          <w:rFonts w:ascii="Times New Roman" w:hAnsi="Times New Roman" w:cs="Times New Roman"/>
-        </w:rPr>
-        <w:tab/>
-      </w:r>
-    </w:p>
-    <w:p>
-      <w:pPr>
-        <w:spacing w:after="0" w:line="480" w:lineRule="auto"/>
-        <w:rPr>
-          <w:rFonts w:ascii="Times New Roman" w:hAnsi="Times New Roman" w:cs="Times New Roman"/>
-        </w:rPr>
-      </w:pPr>
+      <w:bookmarkStart w:id="1" w:name="_GoBack"/>
+      <w:bookmarkEnd w:id="1"/>
     </w:p>
     <w:p>
       <w:pPr>
@@ -2889,75 +2864,7 @@
         <w:rPr>
           <w:rFonts w:ascii="Times New Roman" w:hAnsi="Times New Roman" w:cs="Times New Roman"/>
         </w:rPr>
-        <w:t xml:space="preserve">Both structures had similar precision through age-2. Beyond that age, scale </w:t>
-      </w:r>
-      <w:r>
-        <w:rPr>
-          <w:rFonts w:ascii="Times New Roman" w:hAnsi="Times New Roman" w:cs="Times New Roman"/>
-        </w:rPr>
-        <w:t>and otolith ages differed significantly (p&lt;0.001), with otolith ages sig</w:t>
-      </w:r>
-      <w:r>
-        <w:rPr>
-          <w:rFonts w:ascii="Times New Roman" w:hAnsi="Times New Roman" w:cs="Times New Roman"/>
-        </w:rPr>
-        <w:t>nificantly greater after age-2</w:t>
-      </w:r>
-      <w:r>
-        <w:rPr>
-          <w:rFonts w:ascii="Times New Roman" w:hAnsi="Times New Roman" w:cs="Times New Roman"/>
-        </w:rPr>
-        <w:t xml:space="preserve"> (</w:t>
-      </w:r>
-      <w:r>
-        <w:rPr>
-          <w:rFonts w:ascii="Times New Roman" w:hAnsi="Times New Roman" w:cs="Times New Roman"/>
-          <w:b/>
-        </w:rPr>
-        <w:t>Fig 3</w:t>
-      </w:r>
-      <w:r>
-        <w:rPr>
-          <w:rFonts w:ascii="Times New Roman" w:hAnsi="Times New Roman" w:cs="Times New Roman"/>
-        </w:rPr>
-        <w:t>)</w:t>
-      </w:r>
-      <w:r>
-        <w:rPr>
-          <w:rFonts w:ascii="Times New Roman" w:hAnsi="Times New Roman" w:cs="Times New Roman"/>
-        </w:rPr>
-        <w:t xml:space="preserve">. </w:t>
-      </w:r>
-      <w:r>
-        <w:rPr>
-          <w:rFonts w:ascii="Times New Roman" w:hAnsi="Times New Roman" w:cs="Times New Roman"/>
-        </w:rPr>
-        <w:t>Maximum otolith age was 9 for females and 8 for males in 2013, compared to scale ages of 7 for females and 5 for males in 1953. Mean lengths of males and females in 2013 did differ at age-</w:t>
-      </w:r>
-      <w:r>
-        <w:rPr>
-          <w:rFonts w:ascii="Times New Roman" w:hAnsi="Times New Roman" w:cs="Times New Roman"/>
-        </w:rPr>
-        <w:t xml:space="preserve">3, </w:t>
-      </w:r>
-      <w:r>
-        <w:rPr>
-          <w:rFonts w:ascii="Times New Roman" w:hAnsi="Times New Roman" w:cs="Times New Roman"/>
-        </w:rPr>
-        <w:t xml:space="preserve">5.5 and 8 (p&lt;0.001; </w:t>
-      </w:r>
-      <w:r>
-        <w:rPr>
-          <w:rFonts w:ascii="Times New Roman" w:hAnsi="Times New Roman" w:cs="Times New Roman"/>
-          <w:b/>
-        </w:rPr>
-        <w:t>Fig 4</w:t>
-      </w:r>
-      <w:r>
-        <w:rPr>
-          <w:rFonts w:ascii="Times New Roman" w:hAnsi="Times New Roman" w:cs="Times New Roman"/>
-        </w:rPr>
-        <w:t>).</w:t>
+        <w:t>ALK COMPARIONS</w:t>
       </w:r>
     </w:p>
     <w:p>
@@ -2972,188 +2879,7 @@
         <w:rPr>
           <w:rFonts w:ascii="Times New Roman" w:hAnsi="Times New Roman" w:cs="Times New Roman"/>
         </w:rPr>
-        <w:t xml:space="preserve">Length frequency analysis was important in determining </w:t>
-      </w:r>
-      <w:r>
-        <w:rPr>
-          <w:rFonts w:ascii="Times New Roman" w:hAnsi="Times New Roman" w:cs="Times New Roman"/>
-        </w:rPr>
-        <w:t xml:space="preserve">the </w:t>
-      </w:r>
-      <w:r>
-        <w:rPr>
-          <w:rFonts w:ascii="Times New Roman" w:hAnsi="Times New Roman" w:cs="Times New Roman"/>
-        </w:rPr>
-        <w:t>length-at-a</w:t>
-      </w:r>
-      <w:r>
-        <w:rPr>
-          <w:rFonts w:ascii="Times New Roman" w:hAnsi="Times New Roman" w:cs="Times New Roman"/>
-        </w:rPr>
-        <w:t xml:space="preserve">ge of Pygmy Whitefish. </w:t>
-      </w:r>
-      <w:r>
-        <w:rPr>
-          <w:rFonts w:ascii="Times New Roman" w:hAnsi="Times New Roman" w:cs="Times New Roman"/>
-        </w:rPr>
-        <w:t xml:space="preserve">The length frequency distribution </w:t>
-      </w:r>
-      <w:r>
-        <w:rPr>
-          <w:rFonts w:ascii="Times New Roman" w:hAnsi="Times New Roman" w:cs="Times New Roman"/>
-        </w:rPr>
-        <w:t>is based off of</w:t>
-      </w:r>
-      <w:r>
-        <w:rPr>
-          <w:rFonts w:ascii="Times New Roman" w:hAnsi="Times New Roman" w:cs="Times New Roman"/>
-        </w:rPr>
-        <w:t xml:space="preserve"> </w:t>
-      </w:r>
-      <w:r>
-        <w:rPr>
-          <w:rFonts w:ascii="Times New Roman" w:hAnsi="Times New Roman" w:cs="Times New Roman"/>
-        </w:rPr>
-        <w:t>all</w:t>
-      </w:r>
-      <w:r>
-        <w:rPr>
-          <w:rFonts w:ascii="Times New Roman" w:hAnsi="Times New Roman" w:cs="Times New Roman"/>
-        </w:rPr>
-        <w:t xml:space="preserve"> Pygmy Whitefish collected in Lake</w:t>
-      </w:r>
-      <w:r>
-        <w:rPr>
-          <w:rFonts w:ascii="Times New Roman" w:hAnsi="Times New Roman" w:cs="Times New Roman"/>
-        </w:rPr>
-        <w:t xml:space="preserve"> Superior by the Lake Superior Biological Station from 1998-2013</w:t>
-      </w:r>
-      <w:r>
-        <w:rPr>
-          <w:rFonts w:ascii="Times New Roman" w:hAnsi="Times New Roman" w:cs="Times New Roman"/>
-        </w:rPr>
-        <w:t>.</w:t>
-      </w:r>
-      <w:r>
-        <w:rPr>
-          <w:rFonts w:ascii="Times New Roman" w:hAnsi="Times New Roman" w:cs="Times New Roman"/>
-        </w:rPr>
-        <w:t xml:space="preserve"> The total length of </w:t>
-      </w:r>
-      <w:r>
-        <w:rPr>
-          <w:rFonts w:ascii="Times New Roman" w:hAnsi="Times New Roman" w:cs="Times New Roman"/>
-        </w:rPr>
-        <w:t xml:space="preserve">2013 </w:t>
-      </w:r>
-      <w:r>
-        <w:rPr>
-          <w:rFonts w:ascii="Times New Roman" w:hAnsi="Times New Roman" w:cs="Times New Roman"/>
-        </w:rPr>
-        <w:t>Pygmy Whitefish in Lake Superior ranged from 55</w:t>
-      </w:r>
-      <w:r>
-        <w:rPr>
-          <w:rFonts w:ascii="Times New Roman" w:hAnsi="Times New Roman" w:cs="Times New Roman"/>
-        </w:rPr>
-        <w:t xml:space="preserve"> to 150 mm. </w:t>
-      </w:r>
-      <w:r>
-        <w:rPr>
-          <w:rFonts w:ascii="Times New Roman" w:hAnsi="Times New Roman" w:cs="Times New Roman"/>
-        </w:rPr>
-        <w:t>The age-2</w:t>
-      </w:r>
-      <w:r>
-        <w:rPr>
-          <w:rFonts w:ascii="Times New Roman" w:hAnsi="Times New Roman" w:cs="Times New Roman"/>
-        </w:rPr>
-        <w:t xml:space="preserve"> year class stood out alone and very distinct with </w:t>
-      </w:r>
-      <w:r>
-        <w:rPr>
-          <w:rFonts w:ascii="Times New Roman" w:hAnsi="Times New Roman" w:cs="Times New Roman"/>
-        </w:rPr>
-        <w:t>all fish being less than 75</w:t>
-      </w:r>
-      <w:r>
-        <w:rPr>
-          <w:rFonts w:ascii="Times New Roman" w:hAnsi="Times New Roman" w:cs="Times New Roman"/>
-        </w:rPr>
-        <w:t xml:space="preserve"> mm</w:t>
-      </w:r>
-      <w:r>
-        <w:rPr>
-          <w:rFonts w:ascii="Times New Roman" w:hAnsi="Times New Roman" w:cs="Times New Roman"/>
-        </w:rPr>
-        <w:t xml:space="preserve"> (</w:t>
-      </w:r>
-      <w:r>
-        <w:rPr>
-          <w:rFonts w:ascii="Times New Roman" w:hAnsi="Times New Roman" w:cs="Times New Roman"/>
-          <w:b/>
-        </w:rPr>
-        <w:t>Fig 5</w:t>
-      </w:r>
-      <w:r>
-        <w:rPr>
-          <w:rFonts w:ascii="Times New Roman" w:hAnsi="Times New Roman" w:cs="Times New Roman"/>
-        </w:rPr>
-        <w:t>)</w:t>
-      </w:r>
-      <w:r>
-        <w:rPr>
-          <w:rFonts w:ascii="Times New Roman" w:hAnsi="Times New Roman" w:cs="Times New Roman"/>
-        </w:rPr>
-        <w:t>.</w:t>
-      </w:r>
-      <w:r>
-        <w:rPr>
-          <w:rFonts w:ascii="Times New Roman" w:hAnsi="Times New Roman" w:cs="Times New Roman"/>
-        </w:rPr>
-        <w:t xml:space="preserve"> Based off of this result, all Pygmy Whitefish with a length less than 75-mm were assigned to the age-2 year class. </w:t>
-      </w:r>
-      <w:r>
-        <w:rPr>
-          <w:rFonts w:ascii="Times New Roman" w:hAnsi="Times New Roman" w:cs="Times New Roman"/>
-        </w:rPr>
-        <w:t>The following year classes showed a tremendous amount of ove</w:t>
-      </w:r>
-      <w:r>
-        <w:rPr>
-          <w:rFonts w:ascii="Times New Roman" w:hAnsi="Times New Roman" w:cs="Times New Roman"/>
-        </w:rPr>
-        <w:t>rlap, most likely due to</w:t>
-      </w:r>
-      <w:r>
-        <w:rPr>
-          <w:rFonts w:ascii="Times New Roman" w:hAnsi="Times New Roman" w:cs="Times New Roman"/>
-        </w:rPr>
-        <w:t xml:space="preserve"> slow grow</w:t>
-      </w:r>
-      <w:r>
-        <w:rPr>
-          <w:rFonts w:ascii="Times New Roman" w:hAnsi="Times New Roman" w:cs="Times New Roman"/>
-        </w:rPr>
-        <w:t>th rates and sexual dimorphism.</w:t>
-      </w:r>
-      <w:r>
-        <w:rPr>
-          <w:rFonts w:ascii="Times New Roman" w:hAnsi="Times New Roman" w:cs="Times New Roman"/>
-        </w:rPr>
-        <w:t xml:space="preserve"> </w:t>
-      </w:r>
-      <w:r>
-        <w:rPr>
-          <w:rFonts w:ascii="Times New Roman" w:hAnsi="Times New Roman" w:cs="Times New Roman"/>
-        </w:rPr>
-        <w:t>Age-1 Pygmy Whitefish are not represented in the catch data</w:t>
-      </w:r>
-      <w:r>
-        <w:rPr>
-          <w:rFonts w:ascii="Times New Roman" w:hAnsi="Times New Roman" w:cs="Times New Roman"/>
-        </w:rPr>
-        <w:t>.</w:t>
+        <w:t>GROWTH</w:t>
       </w:r>
     </w:p>
     <w:p>
@@ -3318,14 +3044,7 @@
         <w:rPr>
           <w:rFonts w:ascii="Times New Roman" w:hAnsi="Times New Roman" w:cs="Times New Roman"/>
         </w:rPr>
-        <w:t xml:space="preserve">rica (Eschmeyer and Bailey </w:t>
-      </w:r>
-      <w:r>
-        <w:rPr>
-          <w:rFonts w:ascii="Times New Roman" w:hAnsi="Times New Roman" w:cs="Times New Roman"/>
-        </w:rPr>
-        <w:lastRenderedPageBreak/>
-        <w:t>1955; Heard and Hartman 1965; Mackay 2000; McCart 1963; Weisel and Dillon 1954;</w:t>
+        <w:t>rica (Eschmeyer and Bailey 1955; Heard and Hartman 1965; Mackay 2000; McCart 1963; Weisel and Dillon 1954;</w:t>
       </w:r>
       <w:r>
         <w:rPr>
@@ -3460,7 +3179,14 @@
         <w:rPr>
           <w:rFonts w:ascii="Times New Roman" w:hAnsi="Times New Roman" w:cs="Times New Roman"/>
         </w:rPr>
-        <w:t>ing may result in an accu</w:t>
+        <w:t xml:space="preserve">ing may result in an </w:t>
+      </w:r>
+      <w:r>
+        <w:rPr>
+          <w:rFonts w:ascii="Times New Roman" w:hAnsi="Times New Roman" w:cs="Times New Roman"/>
+        </w:rPr>
+        <w:lastRenderedPageBreak/>
+        <w:t>accu</w:t>
       </w:r>
       <w:r>
         <w:rPr>
@@ -3688,30 +3414,6 @@
         <w:rPr>
           <w:rFonts w:ascii="Times New Roman" w:hAnsi="Times New Roman" w:cs="Times New Roman"/>
         </w:rPr>
-        <w:t xml:space="preserve">We appreciate </w:t>
-      </w:r>
-      <w:r>
-        <w:rPr>
-          <w:rFonts w:ascii="Times New Roman" w:hAnsi="Times New Roman" w:cs="Times New Roman"/>
-        </w:rPr>
-        <w:t xml:space="preserve">the field collection </w:t>
-      </w:r>
-      <w:r>
-        <w:rPr>
-          <w:rFonts w:ascii="Times New Roman" w:hAnsi="Times New Roman" w:cs="Times New Roman"/>
-        </w:rPr>
-        <w:t>su</w:t>
-      </w:r>
-      <w:r>
-        <w:rPr>
-          <w:rFonts w:ascii="Times New Roman" w:hAnsi="Times New Roman" w:cs="Times New Roman"/>
-        </w:rPr>
-        <w:t xml:space="preserve">pport from </w:t>
-      </w:r>
-      <w:r>
-        <w:rPr>
-          <w:rFonts w:ascii="Times New Roman" w:hAnsi="Times New Roman" w:cs="Times New Roman"/>
-        </w:rPr>
         <w:t>Lori Evrard,</w:t>
       </w:r>
       <w:r>
@@ -3730,13 +3432,61 @@
         <w:rPr>
           <w:rFonts w:ascii="Times New Roman" w:hAnsi="Times New Roman" w:cs="Times New Roman"/>
         </w:rPr>
-        <w:t>Walters onboard the R/V Kiyi (United States Geological Survey</w:t>
-      </w:r>
-      <w:r>
-        <w:rPr>
-          <w:rFonts w:ascii="Times New Roman" w:hAnsi="Times New Roman" w:cs="Times New Roman"/>
-        </w:rPr>
-        <w:t xml:space="preserve">). Dalton Lebeda for conducting a second reading on scale ages (Northland College). </w:t>
+        <w:t xml:space="preserve">Walters </w:t>
+      </w:r>
+      <w:r>
+        <w:rPr>
+          <w:rFonts w:ascii="Times New Roman" w:hAnsi="Times New Roman" w:cs="Times New Roman"/>
+        </w:rPr>
+        <w:t xml:space="preserve">assisted with field collections </w:t>
+      </w:r>
+      <w:r>
+        <w:rPr>
+          <w:rFonts w:ascii="Times New Roman" w:hAnsi="Times New Roman" w:cs="Times New Roman"/>
+        </w:rPr>
+        <w:t>onboard the R/V Kiyi</w:t>
+      </w:r>
+      <w:r>
+        <w:rPr>
+          <w:rFonts w:ascii="Times New Roman" w:hAnsi="Times New Roman" w:cs="Times New Roman"/>
+        </w:rPr>
+        <w:t>.</w:t>
+      </w:r>
+      <w:r>
+        <w:rPr>
+          <w:rFonts w:ascii="Times New Roman" w:hAnsi="Times New Roman" w:cs="Times New Roman"/>
+        </w:rPr>
+        <w:t xml:space="preserve"> </w:t>
+      </w:r>
+      <w:r>
+        <w:rPr>
+          <w:rFonts w:ascii="Times New Roman" w:hAnsi="Times New Roman" w:cs="Times New Roman"/>
+        </w:rPr>
+        <w:t xml:space="preserve"> Dalton Lebeda </w:t>
+      </w:r>
+      <w:r>
+        <w:rPr>
+          <w:rFonts w:ascii="Times New Roman" w:hAnsi="Times New Roman" w:cs="Times New Roman"/>
+        </w:rPr>
+        <w:t xml:space="preserve">performed a </w:t>
+      </w:r>
+      <w:r>
+        <w:rPr>
+          <w:rFonts w:ascii="Times New Roman" w:hAnsi="Times New Roman" w:cs="Times New Roman"/>
+        </w:rPr>
+        <w:t xml:space="preserve">second reading on scale </w:t>
+      </w:r>
+      <w:r>
+        <w:rPr>
+          <w:rFonts w:ascii="Times New Roman" w:hAnsi="Times New Roman" w:cs="Times New Roman"/>
+        </w:rPr>
+        <w:t>samples</w:t>
+      </w:r>
+      <w:r>
+        <w:rPr>
+          <w:rFonts w:ascii="Times New Roman" w:hAnsi="Times New Roman" w:cs="Times New Roman"/>
+        </w:rPr>
+        <w:t xml:space="preserve">. </w:t>
       </w:r>
       <w:r>
         <w:rPr>
@@ -3754,20 +3504,78 @@
         <w:rPr>
           <w:rFonts w:ascii="Times New Roman" w:hAnsi="Times New Roman" w:cs="Times New Roman"/>
         </w:rPr>
-        <w:t xml:space="preserve"> for assisting in otolith sample preparation (Northland College). A special thanks to </w:t>
-      </w:r>
-      <w:r>
-        <w:rPr>
-          <w:rFonts w:ascii="Times New Roman" w:hAnsi="Times New Roman" w:cs="Times New Roman"/>
-        </w:rPr>
-        <w:t>Scott Sapper (Wisconsin Department of Natural Resources) and Glenn Miller (U.S. Fish and Wildlife Service) for providing guidance and clarification in developing protocol for otolith age determination</w:t>
-      </w:r>
+        <w:t xml:space="preserve"> </w:t>
+      </w:r>
+      <w:r>
+        <w:rPr>
+          <w:rFonts w:ascii="Times New Roman" w:hAnsi="Times New Roman" w:cs="Times New Roman"/>
+        </w:rPr>
+        <w:t>assisted</w:t>
+      </w:r>
+      <w:r>
+        <w:rPr>
+          <w:rFonts w:ascii="Times New Roman" w:hAnsi="Times New Roman" w:cs="Times New Roman"/>
+        </w:rPr>
+        <w:t xml:space="preserve"> in otolith sample preparation. </w:t>
+      </w:r>
+      <w:r>
+        <w:rPr>
+          <w:rFonts w:ascii="Times New Roman" w:hAnsi="Times New Roman" w:cs="Times New Roman"/>
+        </w:rPr>
+        <w:t xml:space="preserve">Scott Sapper and Glenn Miller </w:t>
+      </w:r>
+      <w:r>
+        <w:rPr>
+          <w:rFonts w:ascii="Times New Roman" w:hAnsi="Times New Roman" w:cs="Times New Roman"/>
+        </w:rPr>
+        <w:t>helped develop</w:t>
+      </w:r>
+      <w:r>
+        <w:rPr>
+          <w:rFonts w:ascii="Times New Roman" w:hAnsi="Times New Roman" w:cs="Times New Roman"/>
+        </w:rPr>
+        <w:t xml:space="preserve"> a protocol for </w:t>
+      </w:r>
+      <w:r>
+        <w:rPr>
+          <w:rFonts w:ascii="Times New Roman" w:hAnsi="Times New Roman" w:cs="Times New Roman"/>
+        </w:rPr>
+        <w:t>age determination</w:t>
+      </w:r>
+      <w:r>
+        <w:rPr>
+          <w:rFonts w:ascii="Times New Roman" w:hAnsi="Times New Roman" w:cs="Times New Roman"/>
+        </w:rPr>
+        <w:t xml:space="preserve"> from </w:t>
+      </w:r>
+      <w:proofErr w:type="spellStart"/>
+      <w:r>
+        <w:rPr>
+          <w:rFonts w:ascii="Times New Roman" w:hAnsi="Times New Roman" w:cs="Times New Roman"/>
+        </w:rPr>
+        <w:t>otoliths</w:t>
+      </w:r>
+      <w:proofErr w:type="spellEnd"/>
+      <w:r>
+        <w:rPr>
+          <w:rFonts w:ascii="Times New Roman" w:hAnsi="Times New Roman" w:cs="Times New Roman"/>
+        </w:rPr>
+        <w:t>.  XXX improved the quality and clarity of the paper.  Mention of trade names or commercial products does not constitute endorsement or recommendation for use.  This article is contribution XXXX of the U.S. Geological Survey Great Lake Science Center</w:t>
+      </w:r>
+      <w:proofErr w:type="gramStart"/>
       <w:r>
         <w:rPr>
           <w:rFonts w:ascii="Times New Roman" w:hAnsi="Times New Roman" w:cs="Times New Roman"/>
         </w:rPr>
         <w:t>.</w:t>
       </w:r>
+      <w:r>
+        <w:rPr>
+          <w:rFonts w:ascii="Times New Roman" w:hAnsi="Times New Roman" w:cs="Times New Roman"/>
+        </w:rPr>
+        <w:t>.</w:t>
+      </w:r>
+      <w:proofErr w:type="gramEnd"/>
     </w:p>
     <w:p>
       <w:pPr>
@@ -3785,7 +3593,7 @@
           <w:b/>
         </w:rPr>
       </w:pPr>
-      <w:commentRangeStart w:id="1"/>
+      <w:commentRangeStart w:id="2"/>
       <w:r>
         <w:rPr>
           <w:rFonts w:ascii="Times New Roman" w:hAnsi="Times New Roman" w:cs="Times New Roman"/>
@@ -3793,17 +3601,17 @@
         </w:rPr>
         <w:t>References</w:t>
       </w:r>
-      <w:commentRangeEnd w:id="1"/>
+      <w:commentRangeEnd w:id="2"/>
       <w:r>
         <w:rPr>
           <w:rStyle w:val="CommentReference"/>
         </w:rPr>
-        <w:commentReference w:id="1"/>
-      </w:r>
-    </w:p>
-    <w:p>
-      <w:pPr>
-        <w:spacing w:after="0" w:line="240" w:lineRule="auto"/>
+        <w:commentReference w:id="2"/>
+      </w:r>
+    </w:p>
+    <w:p>
+      <w:pPr>
+        <w:spacing w:after="0" w:line="480" w:lineRule="auto"/>
         <w:ind w:left="720" w:hanging="720"/>
         <w:rPr>
           <w:rFonts w:ascii="Times New Roman" w:hAnsi="Times New Roman" w:cs="Times New Roman"/>
@@ -3814,6 +3622,7 @@
         <w:rPr>
           <w:rFonts w:ascii="Times New Roman" w:hAnsi="Times New Roman" w:cs="Times New Roman"/>
         </w:rPr>
+        <w:lastRenderedPageBreak/>
         <w:t>Baty</w:t>
       </w:r>
       <w:proofErr w:type="spellEnd"/>
@@ -3905,7 +3714,7 @@
     </w:p>
     <w:p>
       <w:pPr>
-        <w:spacing w:after="0" w:line="240" w:lineRule="auto"/>
+        <w:spacing w:after="0" w:line="480" w:lineRule="auto"/>
         <w:ind w:left="720" w:hanging="720"/>
         <w:rPr>
           <w:rFonts w:ascii="Times New Roman" w:hAnsi="Times New Roman" w:cs="Times New Roman"/>
@@ -4010,7 +3819,7 @@
     </w:p>
     <w:p>
       <w:pPr>
-        <w:spacing w:after="0" w:line="240" w:lineRule="auto"/>
+        <w:spacing w:after="0" w:line="480" w:lineRule="auto"/>
         <w:ind w:left="720" w:hanging="720"/>
         <w:rPr>
           <w:rFonts w:ascii="Times New Roman" w:hAnsi="Times New Roman" w:cs="Times New Roman"/>
@@ -4047,7 +3856,7 @@
     </w:p>
     <w:p>
       <w:pPr>
-        <w:spacing w:after="0" w:line="240" w:lineRule="auto"/>
+        <w:spacing w:after="0" w:line="480" w:lineRule="auto"/>
         <w:ind w:left="720" w:hanging="720"/>
         <w:rPr>
           <w:rFonts w:ascii="Times New Roman" w:hAnsi="Times New Roman" w:cs="Times New Roman"/>
@@ -4189,7 +3998,7 @@
     </w:p>
     <w:p>
       <w:pPr>
-        <w:spacing w:after="0" w:line="240" w:lineRule="auto"/>
+        <w:spacing w:after="0" w:line="480" w:lineRule="auto"/>
         <w:ind w:left="720" w:hanging="720"/>
         <w:rPr>
           <w:rFonts w:ascii="Times New Roman" w:hAnsi="Times New Roman" w:cs="Times New Roman"/>
@@ -4324,7 +4133,7 @@
     </w:p>
     <w:p>
       <w:pPr>
-        <w:spacing w:after="0" w:line="240" w:lineRule="auto"/>
+        <w:spacing w:after="0" w:line="480" w:lineRule="auto"/>
         <w:ind w:left="720" w:hanging="720"/>
         <w:rPr>
           <w:rFonts w:ascii="Times New Roman" w:hAnsi="Times New Roman" w:cs="Times New Roman"/>
@@ -4347,7 +4156,7 @@
     </w:p>
     <w:p>
       <w:pPr>
-        <w:spacing w:after="0" w:line="240" w:lineRule="auto"/>
+        <w:spacing w:after="0" w:line="480" w:lineRule="auto"/>
         <w:ind w:left="720" w:hanging="720"/>
         <w:rPr>
           <w:rFonts w:ascii="Times New Roman" w:hAnsi="Times New Roman" w:cs="Times New Roman"/>
@@ -4384,7 +4193,7 @@
     </w:p>
     <w:p>
       <w:pPr>
-        <w:spacing w:after="0" w:line="240" w:lineRule="auto"/>
+        <w:spacing w:after="0" w:line="480" w:lineRule="auto"/>
         <w:ind w:left="720" w:hanging="720"/>
         <w:rPr>
           <w:rFonts w:ascii="Times New Roman" w:hAnsi="Times New Roman" w:cs="Times New Roman"/>
@@ -4399,7 +4208,7 @@
     </w:p>
     <w:p>
       <w:pPr>
-        <w:spacing w:after="0" w:line="240" w:lineRule="auto"/>
+        <w:spacing w:after="0" w:line="480" w:lineRule="auto"/>
         <w:ind w:left="720" w:hanging="720"/>
         <w:rPr>
           <w:rFonts w:ascii="Times New Roman" w:hAnsi="Times New Roman" w:cs="Times New Roman"/>
@@ -4487,7 +4296,7 @@
     </w:p>
     <w:p>
       <w:pPr>
-        <w:spacing w:after="0" w:line="240" w:lineRule="auto"/>
+        <w:spacing w:after="0" w:line="480" w:lineRule="auto"/>
         <w:ind w:left="720" w:hanging="720"/>
         <w:rPr>
           <w:rFonts w:ascii="Times New Roman" w:hAnsi="Times New Roman" w:cs="Times New Roman"/>
@@ -4532,7 +4341,7 @@
     </w:p>
     <w:p>
       <w:pPr>
-        <w:spacing w:after="0" w:line="240" w:lineRule="auto"/>
+        <w:spacing w:after="0" w:line="480" w:lineRule="auto"/>
         <w:ind w:left="720" w:hanging="720"/>
         <w:rPr>
           <w:rFonts w:ascii="Times New Roman" w:hAnsi="Times New Roman" w:cs="Times New Roman"/>
@@ -4602,7 +4411,7 @@
     </w:p>
     <w:p>
       <w:pPr>
-        <w:spacing w:after="0" w:line="240" w:lineRule="auto"/>
+        <w:spacing w:after="0" w:line="480" w:lineRule="auto"/>
         <w:ind w:left="720" w:hanging="720"/>
         <w:rPr>
           <w:rFonts w:ascii="Times New Roman" w:hAnsi="Times New Roman" w:cs="Times New Roman"/>
@@ -4612,6 +4421,7 @@
         <w:rPr>
           <w:rFonts w:ascii="Times New Roman" w:hAnsi="Times New Roman" w:cs="Times New Roman"/>
         </w:rPr>
+        <w:lastRenderedPageBreak/>
         <w:t xml:space="preserve">Evans GT, </w:t>
       </w:r>
       <w:proofErr w:type="spellStart"/>
@@ -4631,7 +4441,7 @@
     </w:p>
     <w:p>
       <w:pPr>
-        <w:spacing w:after="0" w:line="240" w:lineRule="auto"/>
+        <w:spacing w:after="0" w:line="480" w:lineRule="auto"/>
         <w:ind w:left="720" w:hanging="720"/>
         <w:rPr>
           <w:rFonts w:ascii="Times New Roman" w:hAnsi="Times New Roman" w:cs="Times New Roman"/>
@@ -4646,7 +4456,7 @@
     </w:p>
     <w:p>
       <w:pPr>
-        <w:spacing w:after="0" w:line="240" w:lineRule="auto"/>
+        <w:spacing w:after="0" w:line="480" w:lineRule="auto"/>
         <w:ind w:left="720" w:hanging="720"/>
         <w:rPr>
           <w:rFonts w:ascii="Times New Roman" w:hAnsi="Times New Roman" w:cs="Times New Roman"/>
@@ -4656,7 +4466,6 @@
         <w:rPr>
           <w:rFonts w:ascii="Times New Roman" w:hAnsi="Times New Roman" w:cs="Times New Roman"/>
         </w:rPr>
-        <w:lastRenderedPageBreak/>
         <w:t>Francis RICC</w:t>
       </w:r>
       <w:r>
@@ -4686,7 +4495,7 @@
     </w:p>
     <w:p>
       <w:pPr>
-        <w:spacing w:after="0" w:line="240" w:lineRule="auto"/>
+        <w:spacing w:after="0" w:line="480" w:lineRule="auto"/>
         <w:ind w:left="720" w:hanging="720"/>
         <w:rPr>
           <w:rFonts w:ascii="Times New Roman" w:hAnsi="Times New Roman" w:cs="Times New Roman"/>
@@ -4746,7 +4555,7 @@
     </w:p>
     <w:p>
       <w:pPr>
-        <w:spacing w:after="0" w:line="240" w:lineRule="auto"/>
+        <w:spacing w:after="0" w:line="480" w:lineRule="auto"/>
         <w:ind w:left="720" w:hanging="720"/>
         <w:rPr>
           <w:rFonts w:ascii="Times New Roman" w:hAnsi="Times New Roman" w:cs="Times New Roman"/>
@@ -4846,7 +4655,7 @@
     </w:p>
     <w:p>
       <w:pPr>
-        <w:spacing w:after="0" w:line="240" w:lineRule="auto"/>
+        <w:spacing w:after="0" w:line="480" w:lineRule="auto"/>
         <w:ind w:left="720" w:hanging="720"/>
         <w:rPr>
           <w:rFonts w:ascii="Times New Roman" w:hAnsi="Times New Roman" w:cs="Times New Roman"/>
@@ -4904,7 +4713,7 @@
     </w:p>
     <w:p>
       <w:pPr>
-        <w:spacing w:after="0" w:line="240" w:lineRule="auto"/>
+        <w:spacing w:after="0" w:line="480" w:lineRule="auto"/>
         <w:ind w:left="720" w:hanging="720"/>
         <w:rPr>
           <w:rFonts w:ascii="Times New Roman" w:hAnsi="Times New Roman" w:cs="Times New Roman"/>
@@ -4979,7 +4788,7 @@
     </w:p>
     <w:p>
       <w:pPr>
-        <w:spacing w:after="0" w:line="240" w:lineRule="auto"/>
+        <w:spacing w:after="0" w:line="480" w:lineRule="auto"/>
         <w:ind w:left="720" w:hanging="720"/>
         <w:rPr>
           <w:rFonts w:ascii="Times New Roman" w:hAnsi="Times New Roman" w:cs="Times New Roman"/>
@@ -5042,7 +4851,7 @@
     </w:p>
     <w:p>
       <w:pPr>
-        <w:spacing w:after="0" w:line="240" w:lineRule="auto"/>
+        <w:spacing w:after="0" w:line="480" w:lineRule="auto"/>
         <w:ind w:left="720" w:hanging="720"/>
         <w:rPr>
           <w:rFonts w:ascii="Times New Roman" w:hAnsi="Times New Roman" w:cs="Times New Roman"/>
@@ -5094,7 +4903,7 @@
     </w:p>
     <w:p>
       <w:pPr>
-        <w:spacing w:after="0" w:line="240" w:lineRule="auto"/>
+        <w:spacing w:after="0" w:line="480" w:lineRule="auto"/>
         <w:ind w:left="720" w:hanging="720"/>
         <w:rPr>
           <w:rFonts w:ascii="Times New Roman" w:hAnsi="Times New Roman" w:cs="Times New Roman"/>
@@ -5170,7 +4979,7 @@
     </w:p>
     <w:p>
       <w:pPr>
-        <w:spacing w:after="0" w:line="240" w:lineRule="auto"/>
+        <w:spacing w:after="0" w:line="480" w:lineRule="auto"/>
         <w:ind w:left="720" w:hanging="720"/>
         <w:rPr>
           <w:rFonts w:ascii="Times New Roman" w:hAnsi="Times New Roman" w:cs="Times New Roman"/>
@@ -5216,7 +5025,7 @@
     </w:p>
     <w:p>
       <w:pPr>
-        <w:spacing w:after="0" w:line="240" w:lineRule="auto"/>
+        <w:spacing w:after="0" w:line="480" w:lineRule="auto"/>
         <w:ind w:left="720" w:hanging="720"/>
         <w:rPr>
           <w:rFonts w:ascii="Times New Roman" w:hAnsi="Times New Roman" w:cs="Times New Roman"/>
@@ -5246,7 +5055,7 @@
     </w:p>
     <w:p>
       <w:pPr>
-        <w:spacing w:after="0" w:line="240" w:lineRule="auto"/>
+        <w:spacing w:after="0" w:line="480" w:lineRule="auto"/>
         <w:ind w:left="720" w:hanging="720"/>
         <w:rPr>
           <w:rFonts w:ascii="Times New Roman" w:hAnsi="Times New Roman" w:cs="Times New Roman"/>
@@ -5256,6 +5065,7 @@
         <w:rPr>
           <w:rFonts w:ascii="Times New Roman" w:hAnsi="Times New Roman" w:cs="Times New Roman"/>
         </w:rPr>
+        <w:lastRenderedPageBreak/>
         <w:t xml:space="preserve">Ogle DH.  2014.  </w:t>
       </w:r>
       <w:proofErr w:type="spellStart"/>
@@ -5290,7 +5100,7 @@
     </w:p>
     <w:p>
       <w:pPr>
-        <w:spacing w:after="0" w:line="240" w:lineRule="auto"/>
+        <w:spacing w:after="0" w:line="480" w:lineRule="auto"/>
         <w:ind w:left="720" w:hanging="720"/>
         <w:rPr>
           <w:rFonts w:ascii="Times New Roman" w:hAnsi="Times New Roman" w:cs="Times New Roman"/>
@@ -5341,7 +5151,7 @@
     </w:p>
     <w:p>
       <w:pPr>
-        <w:spacing w:after="0" w:line="240" w:lineRule="auto"/>
+        <w:spacing w:after="0" w:line="480" w:lineRule="auto"/>
         <w:ind w:left="720" w:hanging="720"/>
         <w:rPr>
           <w:rFonts w:ascii="Times New Roman" w:hAnsi="Times New Roman" w:cs="Times New Roman"/>
@@ -5419,7 +5229,7 @@
     </w:p>
     <w:p>
       <w:pPr>
-        <w:spacing w:after="0" w:line="240" w:lineRule="auto"/>
+        <w:spacing w:after="0" w:line="480" w:lineRule="auto"/>
         <w:ind w:left="720" w:hanging="720"/>
         <w:rPr>
           <w:rFonts w:ascii="Times New Roman" w:hAnsi="Times New Roman" w:cs="Times New Roman"/>
@@ -5448,7 +5258,7 @@
     </w:p>
     <w:p>
       <w:pPr>
-        <w:spacing w:after="0" w:line="240" w:lineRule="auto"/>
+        <w:spacing w:after="0" w:line="480" w:lineRule="auto"/>
         <w:ind w:left="720" w:hanging="720"/>
         <w:rPr>
           <w:rFonts w:ascii="Times New Roman" w:hAnsi="Times New Roman" w:cs="Times New Roman"/>
@@ -5523,7 +5333,7 @@
     </w:p>
     <w:p>
       <w:pPr>
-        <w:spacing w:after="0" w:line="240" w:lineRule="auto"/>
+        <w:spacing w:after="0" w:line="480" w:lineRule="auto"/>
         <w:ind w:left="720" w:hanging="720"/>
         <w:rPr>
           <w:rFonts w:ascii="Times New Roman" w:hAnsi="Times New Roman" w:cs="Times New Roman"/>
@@ -5560,7 +5370,7 @@
     </w:p>
     <w:p>
       <w:pPr>
-        <w:spacing w:after="0" w:line="240" w:lineRule="auto"/>
+        <w:spacing w:after="0" w:line="480" w:lineRule="auto"/>
         <w:ind w:left="720" w:hanging="720"/>
         <w:rPr>
           <w:rFonts w:ascii="Times New Roman" w:hAnsi="Times New Roman" w:cs="Times New Roman"/>
@@ -5643,7 +5453,7 @@
     </w:p>
     <w:p>
       <w:pPr>
-        <w:spacing w:after="0" w:line="240" w:lineRule="auto"/>
+        <w:spacing w:after="0" w:line="480" w:lineRule="auto"/>
         <w:ind w:left="720" w:hanging="720"/>
         <w:rPr>
           <w:rFonts w:ascii="Times New Roman" w:hAnsi="Times New Roman" w:cs="Times New Roman"/>
@@ -5707,7 +5517,7 @@
     </w:p>
     <w:p>
       <w:pPr>
-        <w:spacing w:after="0" w:line="240" w:lineRule="auto"/>
+        <w:spacing w:after="0" w:line="480" w:lineRule="auto"/>
         <w:ind w:left="720" w:hanging="720"/>
         <w:rPr>
           <w:rFonts w:ascii="Times New Roman" w:hAnsi="Times New Roman" w:cs="Times New Roman"/>
@@ -5825,7 +5635,7 @@
     </w:p>
     <w:p>
       <w:pPr>
-        <w:spacing w:after="0" w:line="240" w:lineRule="auto"/>
+        <w:spacing w:after="0" w:line="480" w:lineRule="auto"/>
         <w:ind w:left="720" w:hanging="720"/>
         <w:rPr>
           <w:rFonts w:ascii="Times New Roman" w:hAnsi="Times New Roman" w:cs="Times New Roman"/>
@@ -5949,22 +5759,23 @@
     </w:p>
     <w:p>
       <w:pPr>
-        <w:spacing w:after="0" w:line="240" w:lineRule="auto"/>
-        <w:rPr>
-          <w:rFonts w:ascii="Times New Roman" w:hAnsi="Times New Roman" w:cs="Times New Roman"/>
-        </w:rPr>
-      </w:pPr>
-    </w:p>
-    <w:p>
-      <w:pPr>
-        <w:spacing w:after="0" w:line="240" w:lineRule="auto"/>
-        <w:rPr>
-          <w:rFonts w:ascii="Times New Roman" w:hAnsi="Times New Roman" w:cs="Times New Roman"/>
-        </w:rPr>
-      </w:pPr>
-    </w:p>
-    <w:p>
-      <w:pPr>
+        <w:spacing w:after="0" w:line="480" w:lineRule="auto"/>
+        <w:rPr>
+          <w:rFonts w:ascii="Times New Roman" w:hAnsi="Times New Roman" w:cs="Times New Roman"/>
+        </w:rPr>
+      </w:pPr>
+    </w:p>
+    <w:p>
+      <w:pPr>
+        <w:spacing w:after="0" w:line="480" w:lineRule="auto"/>
+        <w:rPr>
+          <w:rFonts w:ascii="Times New Roman" w:hAnsi="Times New Roman" w:cs="Times New Roman"/>
+        </w:rPr>
+      </w:pPr>
+    </w:p>
+    <w:p>
+      <w:pPr>
+        <w:spacing w:line="480" w:lineRule="auto"/>
         <w:rPr>
           <w:rFonts w:ascii="Times New Roman" w:hAnsi="Times New Roman" w:cs="Times New Roman"/>
         </w:rPr>
@@ -5978,14 +5789,16 @@
     </w:p>
     <w:p>
       <w:pPr>
-        <w:spacing w:after="0" w:line="240" w:lineRule="auto"/>
-        <w:rPr>
-          <w:rFonts w:ascii="Times New Roman" w:hAnsi="Times New Roman" w:cs="Times New Roman"/>
-        </w:rPr>
-      </w:pPr>
-      <w:r>
-        <w:rPr>
-          <w:rFonts w:ascii="Times New Roman" w:hAnsi="Times New Roman" w:cs="Times New Roman"/>
+        <w:spacing w:after="0" w:line="480" w:lineRule="auto"/>
+        <w:rPr>
+          <w:rFonts w:ascii="Times New Roman" w:hAnsi="Times New Roman" w:cs="Times New Roman"/>
+          <w:b/>
+        </w:rPr>
+      </w:pPr>
+      <w:r>
+        <w:rPr>
+          <w:rFonts w:ascii="Times New Roman" w:hAnsi="Times New Roman" w:cs="Times New Roman"/>
+          <w:b/>
         </w:rPr>
         <w:lastRenderedPageBreak/>
         <w:t>Tables</w:t>
@@ -5993,49 +5806,11 @@
     </w:p>
     <w:p>
       <w:pPr>
-        <w:spacing w:after="0" w:line="240" w:lineRule="auto"/>
-        <w:rPr>
-          <w:rFonts w:ascii="Times New Roman" w:hAnsi="Times New Roman" w:cs="Times New Roman"/>
-        </w:rPr>
-      </w:pPr>
-    </w:p>
-    <w:p>
-      <w:pPr>
-        <w:spacing w:after="0" w:line="240" w:lineRule="auto"/>
-        <w:rPr>
-          <w:rFonts w:ascii="Times New Roman" w:hAnsi="Times New Roman" w:cs="Times New Roman"/>
-        </w:rPr>
-      </w:pPr>
-    </w:p>
-    <w:p>
-      <w:pPr>
-        <w:rPr>
-          <w:rFonts w:ascii="Times New Roman" w:hAnsi="Times New Roman" w:cs="Times New Roman"/>
-        </w:rPr>
-      </w:pPr>
-      <w:r>
-        <w:rPr>
-          <w:rFonts w:ascii="Times New Roman" w:hAnsi="Times New Roman" w:cs="Times New Roman"/>
-        </w:rPr>
-        <w:br w:type="page"/>
-      </w:r>
-    </w:p>
-    <w:p>
-      <w:pPr>
         <w:spacing w:after="0" w:line="480" w:lineRule="auto"/>
         <w:rPr>
           <w:rFonts w:ascii="Times New Roman" w:hAnsi="Times New Roman" w:cs="Times New Roman"/>
-          <w:b/>
-        </w:rPr>
-      </w:pPr>
-      <w:r>
-        <w:rPr>
-          <w:rFonts w:ascii="Times New Roman" w:hAnsi="Times New Roman" w:cs="Times New Roman"/>
-          <w:b/>
-        </w:rPr>
-        <w:lastRenderedPageBreak/>
-        <w:t>Figure Captions</w:t>
-      </w:r>
+        </w:rPr>
+      </w:pPr>
     </w:p>
     <w:p>
       <w:pPr>
@@ -6048,271 +5823,363 @@
         <w:rPr>
           <w:rFonts w:ascii="Times New Roman" w:hAnsi="Times New Roman" w:cs="Times New Roman"/>
         </w:rPr>
-        <w:t>Figure 1.  Locations on Lake Superior where Pygmy Whitefish were collected in 2013 for this study.</w:t>
-      </w:r>
-    </w:p>
-    <w:p>
-      <w:pPr>
-        <w:spacing w:after="0" w:line="480" w:lineRule="auto"/>
-        <w:rPr>
-          <w:rFonts w:ascii="Times New Roman" w:hAnsi="Times New Roman" w:cs="Times New Roman"/>
-        </w:rPr>
-      </w:pPr>
-      <w:r>
-        <w:rPr>
-          <w:rFonts w:ascii="Times New Roman" w:hAnsi="Times New Roman" w:cs="Times New Roman"/>
-        </w:rPr>
-        <w:t xml:space="preserve">Figure 2.  Mean (and 95% confidence intervals) </w:t>
-      </w:r>
-      <w:r>
-        <w:rPr>
-          <w:rFonts w:ascii="Times New Roman" w:hAnsi="Times New Roman" w:cs="Times New Roman"/>
-        </w:rPr>
-        <w:t xml:space="preserve">consensus </w:t>
-      </w:r>
-      <w:r>
-        <w:rPr>
-          <w:rFonts w:ascii="Times New Roman" w:hAnsi="Times New Roman" w:cs="Times New Roman"/>
-        </w:rPr>
-        <w:t xml:space="preserve">scale age at paired </w:t>
-      </w:r>
-      <w:r>
-        <w:rPr>
-          <w:rFonts w:ascii="Times New Roman" w:hAnsi="Times New Roman" w:cs="Times New Roman"/>
-        </w:rPr>
-        <w:t>consensus otolith ages</w:t>
-      </w:r>
-      <w:bookmarkStart w:id="2" w:name="_GoBack"/>
-      <w:bookmarkEnd w:id="2"/>
-      <w:r>
-        <w:rPr>
-          <w:rFonts w:ascii="Times New Roman" w:hAnsi="Times New Roman" w:cs="Times New Roman"/>
-        </w:rPr>
-        <w:t xml:space="preserve"> (i.e., an a</w:t>
-      </w:r>
-      <w:r>
-        <w:rPr>
-          <w:rFonts w:ascii="Times New Roman" w:hAnsi="Times New Roman" w:cs="Times New Roman"/>
-        </w:rPr>
-        <w:t>ge-bias plot</w:t>
-      </w:r>
-      <w:r>
-        <w:rPr>
-          <w:rFonts w:ascii="Times New Roman" w:hAnsi="Times New Roman" w:cs="Times New Roman"/>
-        </w:rPr>
-        <w:t>)</w:t>
-      </w:r>
-      <w:r>
-        <w:rPr>
-          <w:rFonts w:ascii="Times New Roman" w:hAnsi="Times New Roman" w:cs="Times New Roman"/>
-        </w:rPr>
-        <w:t xml:space="preserve"> for Lake Superior </w:t>
-      </w:r>
-      <w:r>
-        <w:rPr>
-          <w:rFonts w:ascii="Times New Roman" w:hAnsi="Times New Roman" w:cs="Times New Roman"/>
-        </w:rPr>
-        <w:t>Pygmy</w:t>
-      </w:r>
-      <w:r>
-        <w:rPr>
-          <w:rFonts w:ascii="Times New Roman" w:hAnsi="Times New Roman" w:cs="Times New Roman"/>
-        </w:rPr>
-        <w:t xml:space="preserve"> Whitefish. The diagonal</w:t>
-      </w:r>
-      <w:r>
-        <w:rPr>
-          <w:rFonts w:ascii="Times New Roman" w:hAnsi="Times New Roman" w:cs="Times New Roman"/>
-        </w:rPr>
-        <w:t xml:space="preserve"> dashed</w:t>
-      </w:r>
-      <w:r>
-        <w:rPr>
-          <w:rFonts w:ascii="Times New Roman" w:hAnsi="Times New Roman" w:cs="Times New Roman"/>
-        </w:rPr>
-        <w:t xml:space="preserve"> line is the age-agreement line</w:t>
-      </w:r>
-      <w:r>
-        <w:rPr>
-          <w:rFonts w:ascii="Times New Roman" w:hAnsi="Times New Roman" w:cs="Times New Roman"/>
-        </w:rPr>
-        <w:t>.</w:t>
-      </w:r>
-      <w:r>
-        <w:rPr>
-          <w:rFonts w:ascii="Times New Roman" w:hAnsi="Times New Roman" w:cs="Times New Roman"/>
-        </w:rPr>
-        <w:t xml:space="preserve">  Sample size at each assessed otolith age is shown above the x-axis.</w:t>
-      </w:r>
-    </w:p>
-    <w:p>
-      <w:pPr>
-        <w:spacing w:after="0" w:line="480" w:lineRule="auto"/>
-        <w:rPr>
-          <w:rFonts w:ascii="Times New Roman" w:hAnsi="Times New Roman" w:cs="Times New Roman"/>
-        </w:rPr>
-      </w:pPr>
-      <w:r>
-        <w:rPr>
-          <w:rFonts w:ascii="Times New Roman" w:hAnsi="Times New Roman" w:cs="Times New Roman"/>
-        </w:rPr>
-        <w:t xml:space="preserve">Figure 3.  </w:t>
-      </w:r>
-      <w:r>
-        <w:rPr>
-          <w:rFonts w:ascii="Times New Roman" w:hAnsi="Times New Roman" w:cs="Times New Roman"/>
-        </w:rPr>
-        <w:t xml:space="preserve">Length frequency </w:t>
-      </w:r>
-      <w:r>
-        <w:rPr>
-          <w:rFonts w:ascii="Times New Roman" w:hAnsi="Times New Roman" w:cs="Times New Roman"/>
-        </w:rPr>
-        <w:t>histograms (2-mm wide bins) for</w:t>
-      </w:r>
-      <w:r>
-        <w:rPr>
-          <w:rFonts w:ascii="Times New Roman" w:hAnsi="Times New Roman" w:cs="Times New Roman"/>
-        </w:rPr>
-        <w:t xml:space="preserve"> Lake Superior Pygmy Whitefish by year from 1998-2013</w:t>
-      </w:r>
-      <w:r>
-        <w:rPr>
-          <w:rFonts w:ascii="Times New Roman" w:hAnsi="Times New Roman" w:cs="Times New Roman"/>
-        </w:rPr>
-        <w:t xml:space="preserve">.  The vertical line is </w:t>
-      </w:r>
-      <w:r>
-        <w:rPr>
-          <w:rFonts w:ascii="Times New Roman" w:hAnsi="Times New Roman" w:cs="Times New Roman"/>
-        </w:rPr>
-        <w:t>at 75-mm.</w:t>
-      </w:r>
-    </w:p>
-    <w:p>
-      <w:pPr>
-        <w:spacing w:after="0" w:line="480" w:lineRule="auto"/>
-        <w:rPr>
-          <w:rFonts w:ascii="Times New Roman" w:hAnsi="Times New Roman" w:cs="Times New Roman"/>
-        </w:rPr>
-      </w:pPr>
-      <w:r>
-        <w:rPr>
-          <w:rFonts w:ascii="Times New Roman" w:hAnsi="Times New Roman" w:cs="Times New Roman"/>
-        </w:rPr>
-        <w:t xml:space="preserve">Figure 4.  The fit (solid lines) and 95% confidence bands (dashed lines) from </w:t>
-      </w:r>
-      <w:r>
-        <w:rPr>
-          <w:rFonts w:ascii="Times New Roman" w:hAnsi="Times New Roman" w:cs="Times New Roman"/>
-        </w:rPr>
-        <w:t>Von Bertalanffy Growth Model</w:t>
-      </w:r>
-      <w:r>
-        <w:rPr>
-          <w:rFonts w:ascii="Times New Roman" w:hAnsi="Times New Roman" w:cs="Times New Roman"/>
-        </w:rPr>
-        <w:t>s (VBGM)</w:t>
-      </w:r>
-      <w:r>
-        <w:rPr>
-          <w:rFonts w:ascii="Times New Roman" w:hAnsi="Times New Roman" w:cs="Times New Roman"/>
-        </w:rPr>
-        <w:t xml:space="preserve"> fit</w:t>
-      </w:r>
-      <w:r>
-        <w:rPr>
-          <w:rFonts w:ascii="Times New Roman" w:hAnsi="Times New Roman" w:cs="Times New Roman"/>
-        </w:rPr>
-        <w:t xml:space="preserve"> to </w:t>
-      </w:r>
-      <w:r>
-        <w:rPr>
-          <w:rFonts w:ascii="Times New Roman" w:hAnsi="Times New Roman" w:cs="Times New Roman"/>
-        </w:rPr>
-        <w:t>male and female Lake Superior Pygmy Whitefish.</w:t>
-      </w:r>
-      <w:r>
-        <w:rPr>
-          <w:rFonts w:ascii="Times New Roman" w:hAnsi="Times New Roman" w:cs="Times New Roman"/>
-        </w:rPr>
-        <w:t xml:space="preserve">  Solid symbols represent observed ages for known sex fish and open symbols are immature fish less than 75 mm total length that were randomly assigned to male or female to assist in fitting the VBGM.</w:t>
-      </w:r>
-    </w:p>
-    <w:p>
-      <w:pPr>
-        <w:spacing w:after="0" w:line="240" w:lineRule="auto"/>
-        <w:rPr>
-          <w:rFonts w:ascii="Times New Roman" w:hAnsi="Times New Roman" w:cs="Times New Roman"/>
-        </w:rPr>
-      </w:pPr>
-    </w:p>
-    <w:p>
-      <w:pPr>
-        <w:spacing w:after="0" w:line="240" w:lineRule="auto"/>
-        <w:ind w:left="720" w:hanging="720"/>
-        <w:rPr>
-          <w:rFonts w:ascii="Times New Roman" w:hAnsi="Times New Roman" w:cs="Times New Roman"/>
-        </w:rPr>
-      </w:pPr>
-    </w:p>
-    <w:p>
-      <w:pPr>
-        <w:spacing w:after="0" w:line="480" w:lineRule="auto"/>
-        <w:rPr>
-          <w:rFonts w:ascii="Times New Roman" w:hAnsi="Times New Roman" w:cs="Times New Roman"/>
-        </w:rPr>
-      </w:pPr>
-      <w:r>
-        <w:rPr>
-          <w:rFonts w:ascii="Times New Roman" w:hAnsi="Times New Roman" w:cs="Times New Roman"/>
-          <w:b/>
-        </w:rPr>
-        <w:t>Table 1</w:t>
-      </w:r>
-      <w:r>
-        <w:rPr>
-          <w:rFonts w:ascii="Times New Roman" w:hAnsi="Times New Roman" w:cs="Times New Roman"/>
-        </w:rPr>
-        <w:t xml:space="preserve"> </w:t>
-      </w:r>
-      <w:r>
-        <w:rPr>
-          <w:rFonts w:ascii="Times New Roman" w:hAnsi="Times New Roman" w:cs="Times New Roman"/>
-        </w:rPr>
-        <w:t>Precision summary statistics between readers for each aging structure.</w:t>
+        <w:t>Table 1.  Sample size</w:t>
+      </w:r>
+      <w:r>
+        <w:rPr>
+          <w:rFonts w:ascii="Times New Roman" w:hAnsi="Times New Roman" w:cs="Times New Roman"/>
+        </w:rPr>
+        <w:t xml:space="preserve"> (n)</w:t>
+      </w:r>
+      <w:r>
+        <w:rPr>
+          <w:rFonts w:ascii="Times New Roman" w:hAnsi="Times New Roman" w:cs="Times New Roman"/>
+        </w:rPr>
+        <w:t>, p-values from three tests of symmetry for the age-agreement table (</w:t>
+      </w:r>
+      <w:proofErr w:type="spellStart"/>
+      <w:r>
+        <w:rPr>
+          <w:rFonts w:ascii="Times New Roman" w:hAnsi="Times New Roman" w:cs="Times New Roman"/>
+        </w:rPr>
+        <w:t>McNemar’s</w:t>
+      </w:r>
+      <w:proofErr w:type="spellEnd"/>
+      <w:r>
+        <w:rPr>
+          <w:rFonts w:ascii="Times New Roman" w:hAnsi="Times New Roman" w:cs="Times New Roman"/>
+        </w:rPr>
+        <w:t>, Evans-</w:t>
+      </w:r>
+      <w:proofErr w:type="spellStart"/>
+      <w:r>
+        <w:rPr>
+          <w:rFonts w:ascii="Times New Roman" w:hAnsi="Times New Roman" w:cs="Times New Roman"/>
+        </w:rPr>
+        <w:t>Hoenig</w:t>
+      </w:r>
+      <w:proofErr w:type="spellEnd"/>
+      <w:r>
+        <w:rPr>
+          <w:rFonts w:ascii="Times New Roman" w:hAnsi="Times New Roman" w:cs="Times New Roman"/>
+        </w:rPr>
+        <w:t xml:space="preserve"> (E-H), and </w:t>
+      </w:r>
+      <w:proofErr w:type="spellStart"/>
+      <w:r>
+        <w:rPr>
+          <w:rFonts w:ascii="Times New Roman" w:hAnsi="Times New Roman" w:cs="Times New Roman"/>
+        </w:rPr>
+        <w:t>Bowker’s</w:t>
+      </w:r>
+      <w:proofErr w:type="spellEnd"/>
+      <w:r>
+        <w:rPr>
+          <w:rFonts w:ascii="Times New Roman" w:hAnsi="Times New Roman" w:cs="Times New Roman"/>
+        </w:rPr>
+        <w:t xml:space="preserve"> test), coefficient of variation (CV), average percent error (APE), and percentage of fish by differences in ages for comparisons between two readers for scales, between two readers for </w:t>
+      </w:r>
+      <w:proofErr w:type="spellStart"/>
+      <w:r>
+        <w:rPr>
+          <w:rFonts w:ascii="Times New Roman" w:hAnsi="Times New Roman" w:cs="Times New Roman"/>
+        </w:rPr>
+        <w:t>otoliths</w:t>
+      </w:r>
+      <w:proofErr w:type="spellEnd"/>
+      <w:r>
+        <w:rPr>
+          <w:rFonts w:ascii="Times New Roman" w:hAnsi="Times New Roman" w:cs="Times New Roman"/>
+        </w:rPr>
+        <w:t xml:space="preserve">, and between consensus ages of scales and </w:t>
+      </w:r>
+      <w:proofErr w:type="spellStart"/>
+      <w:r>
+        <w:rPr>
+          <w:rFonts w:ascii="Times New Roman" w:hAnsi="Times New Roman" w:cs="Times New Roman"/>
+        </w:rPr>
+        <w:t>otoliths</w:t>
+      </w:r>
+      <w:proofErr w:type="spellEnd"/>
+      <w:r>
+        <w:rPr>
+          <w:rFonts w:ascii="Times New Roman" w:hAnsi="Times New Roman" w:cs="Times New Roman"/>
+        </w:rPr>
+        <w:t xml:space="preserve"> for Lake Superior Pygmy Whitefish.</w:t>
+      </w:r>
+      <w:r>
+        <w:rPr>
+          <w:rFonts w:ascii="Times New Roman" w:hAnsi="Times New Roman" w:cs="Times New Roman"/>
+        </w:rPr>
+        <w:t xml:space="preserve">  The CV and APE were not computed for the scale to otolith comparison because a significant bias in age was detected.</w:t>
       </w:r>
     </w:p>
     <w:tbl>
       <w:tblPr>
         <w:tblStyle w:val="TableGrid"/>
-        <w:tblW w:w="0" w:type="auto"/>
-        <w:jc w:val="center"/>
+        <w:tblW w:w="9757" w:type="dxa"/>
+        <w:tblInd w:w="-162" w:type="dxa"/>
+        <w:tblBorders>
+          <w:top w:val="none" w:sz="0" w:space="0" w:color="auto"/>
+          <w:left w:val="none" w:sz="0" w:space="0" w:color="auto"/>
+          <w:bottom w:val="none" w:sz="0" w:space="0" w:color="auto"/>
+          <w:right w:val="none" w:sz="0" w:space="0" w:color="auto"/>
+          <w:insideH w:val="none" w:sz="0" w:space="0" w:color="auto"/>
+          <w:insideV w:val="none" w:sz="0" w:space="0" w:color="auto"/>
+        </w:tblBorders>
+        <w:tblLayout w:type="fixed"/>
         <w:tblLook w:val="04A0" w:firstRow="1" w:lastRow="0" w:firstColumn="1" w:lastColumn="0" w:noHBand="0" w:noVBand="1"/>
       </w:tblPr>
       <w:tblGrid>
-        <w:gridCol w:w="1023"/>
-        <w:gridCol w:w="436"/>
-        <w:gridCol w:w="522"/>
-        <w:gridCol w:w="632"/>
-        <w:gridCol w:w="970"/>
-        <w:gridCol w:w="970"/>
-        <w:gridCol w:w="792"/>
-        <w:gridCol w:w="960"/>
+        <w:gridCol w:w="1620"/>
+        <w:gridCol w:w="461"/>
+        <w:gridCol w:w="1133"/>
+        <w:gridCol w:w="946"/>
+        <w:gridCol w:w="1060"/>
+        <w:gridCol w:w="677"/>
+        <w:gridCol w:w="738"/>
+        <w:gridCol w:w="872"/>
+        <w:gridCol w:w="810"/>
+        <w:gridCol w:w="720"/>
+        <w:gridCol w:w="720"/>
       </w:tblGrid>
       <w:tr>
-        <w:trPr>
-          <w:trHeight w:val="20"/>
-          <w:jc w:val="center"/>
-        </w:trPr>
         <w:tc>
           <w:tcPr>
-            <w:tcW w:w="0" w:type="auto"/>
-            <w:vMerge w:val="restart"/>
-            <w:vAlign w:val="center"/>
+            <w:tcW w:w="1620" w:type="dxa"/>
+            <w:tcBorders>
+              <w:bottom w:val="single" w:sz="4" w:space="0" w:color="auto"/>
+            </w:tcBorders>
           </w:tcPr>
           <w:p>
             <w:pPr>
+              <w:spacing w:line="480" w:lineRule="auto"/>
+              <w:jc w:val="center"/>
+              <w:rPr>
+                <w:rFonts w:ascii="Times New Roman" w:hAnsi="Times New Roman" w:cs="Times New Roman"/>
+              </w:rPr>
+            </w:pPr>
+          </w:p>
+        </w:tc>
+        <w:tc>
+          <w:tcPr>
+            <w:tcW w:w="461" w:type="dxa"/>
+            <w:tcBorders>
+              <w:bottom w:val="single" w:sz="4" w:space="0" w:color="auto"/>
+            </w:tcBorders>
+          </w:tcPr>
+          <w:p>
+            <w:pPr>
+              <w:spacing w:line="480" w:lineRule="auto"/>
+              <w:jc w:val="center"/>
+              <w:rPr>
+                <w:rFonts w:ascii="Times New Roman" w:hAnsi="Times New Roman" w:cs="Times New Roman"/>
+              </w:rPr>
+            </w:pPr>
+          </w:p>
+        </w:tc>
+        <w:tc>
+          <w:tcPr>
+            <w:tcW w:w="1133" w:type="dxa"/>
+            <w:tcBorders>
+              <w:bottom w:val="single" w:sz="4" w:space="0" w:color="auto"/>
+            </w:tcBorders>
+          </w:tcPr>
+          <w:p>
+            <w:pPr>
+              <w:spacing w:line="480" w:lineRule="auto"/>
+              <w:jc w:val="center"/>
+              <w:rPr>
+                <w:rFonts w:ascii="Times New Roman" w:hAnsi="Times New Roman" w:cs="Times New Roman"/>
+              </w:rPr>
+            </w:pPr>
+          </w:p>
+        </w:tc>
+        <w:tc>
+          <w:tcPr>
+            <w:tcW w:w="946" w:type="dxa"/>
+            <w:tcBorders>
+              <w:bottom w:val="single" w:sz="4" w:space="0" w:color="auto"/>
+            </w:tcBorders>
+          </w:tcPr>
+          <w:p>
+            <w:pPr>
+              <w:spacing w:line="480" w:lineRule="auto"/>
+              <w:jc w:val="center"/>
+              <w:rPr>
+                <w:rFonts w:ascii="Times New Roman" w:hAnsi="Times New Roman" w:cs="Times New Roman"/>
+              </w:rPr>
+            </w:pPr>
+          </w:p>
+        </w:tc>
+        <w:tc>
+          <w:tcPr>
+            <w:tcW w:w="1060" w:type="dxa"/>
+            <w:tcBorders>
+              <w:bottom w:val="single" w:sz="4" w:space="0" w:color="auto"/>
+            </w:tcBorders>
+          </w:tcPr>
+          <w:p>
+            <w:pPr>
+              <w:spacing w:line="480" w:lineRule="auto"/>
+              <w:jc w:val="center"/>
+              <w:rPr>
+                <w:rFonts w:ascii="Times New Roman" w:hAnsi="Times New Roman" w:cs="Times New Roman"/>
+              </w:rPr>
+            </w:pPr>
+          </w:p>
+        </w:tc>
+        <w:tc>
+          <w:tcPr>
+            <w:tcW w:w="677" w:type="dxa"/>
+            <w:tcBorders>
+              <w:bottom w:val="single" w:sz="4" w:space="0" w:color="auto"/>
+            </w:tcBorders>
+          </w:tcPr>
+          <w:p>
+            <w:pPr>
+              <w:spacing w:line="480" w:lineRule="auto"/>
+              <w:jc w:val="center"/>
+              <w:rPr>
+                <w:rFonts w:ascii="Times New Roman" w:hAnsi="Times New Roman" w:cs="Times New Roman"/>
+              </w:rPr>
+            </w:pPr>
+          </w:p>
+        </w:tc>
+        <w:tc>
+          <w:tcPr>
+            <w:tcW w:w="738" w:type="dxa"/>
+            <w:tcBorders>
+              <w:bottom w:val="single" w:sz="4" w:space="0" w:color="auto"/>
+            </w:tcBorders>
+          </w:tcPr>
+          <w:p>
+            <w:pPr>
+              <w:spacing w:line="480" w:lineRule="auto"/>
+              <w:jc w:val="center"/>
+              <w:rPr>
+                <w:rFonts w:ascii="Times New Roman" w:hAnsi="Times New Roman" w:cs="Times New Roman"/>
+              </w:rPr>
+            </w:pPr>
+          </w:p>
+        </w:tc>
+        <w:tc>
+          <w:tcPr>
+            <w:tcW w:w="872" w:type="dxa"/>
+            <w:tcBorders>
+              <w:bottom w:val="single" w:sz="4" w:space="0" w:color="auto"/>
+            </w:tcBorders>
+          </w:tcPr>
+          <w:p>
+            <w:pPr>
+              <w:spacing w:line="480" w:lineRule="auto"/>
+              <w:jc w:val="center"/>
+              <w:rPr>
+                <w:rFonts w:ascii="Times New Roman" w:hAnsi="Times New Roman" w:cs="Times New Roman"/>
+              </w:rPr>
+            </w:pPr>
+          </w:p>
+        </w:tc>
+        <w:tc>
+          <w:tcPr>
+            <w:tcW w:w="810" w:type="dxa"/>
+            <w:tcBorders>
+              <w:bottom w:val="single" w:sz="4" w:space="0" w:color="auto"/>
+            </w:tcBorders>
+          </w:tcPr>
+          <w:p>
+            <w:pPr>
+              <w:spacing w:line="480" w:lineRule="auto"/>
+              <w:jc w:val="center"/>
+              <w:rPr>
+                <w:rFonts w:ascii="Times New Roman" w:hAnsi="Times New Roman" w:cs="Times New Roman"/>
+              </w:rPr>
+            </w:pPr>
+          </w:p>
+        </w:tc>
+        <w:tc>
+          <w:tcPr>
+            <w:tcW w:w="720" w:type="dxa"/>
+            <w:tcBorders>
+              <w:bottom w:val="single" w:sz="4" w:space="0" w:color="auto"/>
+            </w:tcBorders>
+          </w:tcPr>
+          <w:p>
+            <w:pPr>
+              <w:spacing w:line="480" w:lineRule="auto"/>
+              <w:jc w:val="center"/>
+              <w:rPr>
+                <w:rFonts w:ascii="Times New Roman" w:hAnsi="Times New Roman" w:cs="Times New Roman"/>
+              </w:rPr>
+            </w:pPr>
+          </w:p>
+        </w:tc>
+        <w:tc>
+          <w:tcPr>
+            <w:tcW w:w="720" w:type="dxa"/>
+            <w:tcBorders>
+              <w:bottom w:val="single" w:sz="4" w:space="0" w:color="auto"/>
+            </w:tcBorders>
+          </w:tcPr>
+          <w:p>
+            <w:pPr>
+              <w:spacing w:line="480" w:lineRule="auto"/>
+              <w:jc w:val="center"/>
+              <w:rPr>
+                <w:rFonts w:ascii="Times New Roman" w:hAnsi="Times New Roman" w:cs="Times New Roman"/>
+              </w:rPr>
+            </w:pPr>
+          </w:p>
+        </w:tc>
+      </w:tr>
+      <w:tr>
+        <w:tc>
+          <w:tcPr>
+            <w:tcW w:w="1620" w:type="dxa"/>
+            <w:tcBorders>
+              <w:top w:val="single" w:sz="4" w:space="0" w:color="auto"/>
+            </w:tcBorders>
+          </w:tcPr>
+          <w:p>
+            <w:pPr>
+              <w:spacing w:line="480" w:lineRule="auto"/>
+              <w:jc w:val="center"/>
+              <w:rPr>
+                <w:rFonts w:ascii="Times New Roman" w:hAnsi="Times New Roman" w:cs="Times New Roman"/>
+              </w:rPr>
+            </w:pPr>
+          </w:p>
+        </w:tc>
+        <w:tc>
+          <w:tcPr>
+            <w:tcW w:w="461" w:type="dxa"/>
+            <w:tcBorders>
+              <w:top w:val="single" w:sz="4" w:space="0" w:color="auto"/>
+            </w:tcBorders>
+          </w:tcPr>
+          <w:p>
+            <w:pPr>
+              <w:spacing w:line="480" w:lineRule="auto"/>
+              <w:jc w:val="center"/>
+              <w:rPr>
+                <w:rFonts w:ascii="Times New Roman" w:hAnsi="Times New Roman" w:cs="Times New Roman"/>
+              </w:rPr>
+            </w:pPr>
+          </w:p>
+        </w:tc>
+        <w:tc>
+          <w:tcPr>
+            <w:tcW w:w="3139" w:type="dxa"/>
+            <w:gridSpan w:val="3"/>
+            <w:tcBorders>
+              <w:top w:val="single" w:sz="4" w:space="0" w:color="auto"/>
+              <w:bottom w:val="single" w:sz="4" w:space="0" w:color="auto"/>
+            </w:tcBorders>
+          </w:tcPr>
+          <w:p>
+            <w:pPr>
+              <w:spacing w:line="480" w:lineRule="auto"/>
+              <w:jc w:val="center"/>
               <w:rPr>
                 <w:rFonts w:ascii="Times New Roman" w:hAnsi="Times New Roman" w:cs="Times New Roman"/>
               </w:rPr>
@@ -6321,18 +6188,105 @@
               <w:rPr>
                 <w:rFonts w:ascii="Times New Roman" w:hAnsi="Times New Roman" w:cs="Times New Roman"/>
               </w:rPr>
-              <w:t>Structure</w:t>
+              <w:t>Symmetry Test p-values</w:t>
             </w:r>
           </w:p>
         </w:tc>
         <w:tc>
           <w:tcPr>
-            <w:tcW w:w="0" w:type="auto"/>
-            <w:vMerge w:val="restart"/>
-            <w:vAlign w:val="center"/>
+            <w:tcW w:w="677" w:type="dxa"/>
+            <w:tcBorders>
+              <w:top w:val="single" w:sz="4" w:space="0" w:color="auto"/>
+            </w:tcBorders>
           </w:tcPr>
           <w:p>
             <w:pPr>
+              <w:spacing w:line="480" w:lineRule="auto"/>
+              <w:jc w:val="center"/>
+              <w:rPr>
+                <w:rFonts w:ascii="Times New Roman" w:hAnsi="Times New Roman" w:cs="Times New Roman"/>
+              </w:rPr>
+            </w:pPr>
+          </w:p>
+        </w:tc>
+        <w:tc>
+          <w:tcPr>
+            <w:tcW w:w="738" w:type="dxa"/>
+            <w:tcBorders>
+              <w:top w:val="single" w:sz="4" w:space="0" w:color="auto"/>
+            </w:tcBorders>
+          </w:tcPr>
+          <w:p>
+            <w:pPr>
+              <w:spacing w:line="480" w:lineRule="auto"/>
+              <w:jc w:val="center"/>
+              <w:rPr>
+                <w:rFonts w:ascii="Times New Roman" w:hAnsi="Times New Roman" w:cs="Times New Roman"/>
+              </w:rPr>
+            </w:pPr>
+          </w:p>
+        </w:tc>
+        <w:tc>
+          <w:tcPr>
+            <w:tcW w:w="3122" w:type="dxa"/>
+            <w:gridSpan w:val="4"/>
+            <w:tcBorders>
+              <w:top w:val="single" w:sz="4" w:space="0" w:color="auto"/>
+              <w:bottom w:val="single" w:sz="4" w:space="0" w:color="auto"/>
+            </w:tcBorders>
+          </w:tcPr>
+          <w:p>
+            <w:pPr>
+              <w:spacing w:line="480" w:lineRule="auto"/>
+              <w:jc w:val="center"/>
+              <w:rPr>
+                <w:rFonts w:ascii="Times New Roman" w:hAnsi="Times New Roman" w:cs="Times New Roman"/>
+              </w:rPr>
+            </w:pPr>
+            <w:r>
+              <w:rPr>
+                <w:rFonts w:ascii="Times New Roman" w:hAnsi="Times New Roman" w:cs="Times New Roman"/>
+              </w:rPr>
+              <w:t>% by Difference in Age</w:t>
+            </w:r>
+          </w:p>
+        </w:tc>
+      </w:tr>
+      <w:tr>
+        <w:tc>
+          <w:tcPr>
+            <w:tcW w:w="1620" w:type="dxa"/>
+            <w:tcBorders>
+              <w:bottom w:val="single" w:sz="4" w:space="0" w:color="auto"/>
+            </w:tcBorders>
+          </w:tcPr>
+          <w:p>
+            <w:pPr>
+              <w:spacing w:line="480" w:lineRule="auto"/>
+              <w:jc w:val="center"/>
+              <w:rPr>
+                <w:rFonts w:ascii="Times New Roman" w:hAnsi="Times New Roman" w:cs="Times New Roman"/>
+              </w:rPr>
+            </w:pPr>
+            <w:r>
+              <w:rPr>
+                <w:rFonts w:ascii="Times New Roman" w:hAnsi="Times New Roman" w:cs="Times New Roman"/>
+              </w:rPr>
+              <w:t>Comparison</w:t>
+            </w:r>
+          </w:p>
+        </w:tc>
+        <w:tc>
+          <w:tcPr>
+            <w:tcW w:w="461" w:type="dxa"/>
+            <w:tcBorders>
+              <w:bottom w:val="single" w:sz="4" w:space="0" w:color="auto"/>
+            </w:tcBorders>
+          </w:tcPr>
+          <w:p>
+            <w:pPr>
+              <w:spacing w:line="480" w:lineRule="auto"/>
+              <w:jc w:val="center"/>
               <w:rPr>
                 <w:rFonts w:ascii="Times New Roman" w:hAnsi="Times New Roman" w:cs="Times New Roman"/>
               </w:rPr>
@@ -6347,12 +6301,103 @@
         </w:tc>
         <w:tc>
           <w:tcPr>
-            <w:tcW w:w="0" w:type="auto"/>
-            <w:vMerge w:val="restart"/>
-            <w:vAlign w:val="center"/>
+            <w:tcW w:w="1133" w:type="dxa"/>
+            <w:tcBorders>
+              <w:top w:val="single" w:sz="4" w:space="0" w:color="auto"/>
+              <w:bottom w:val="single" w:sz="4" w:space="0" w:color="auto"/>
+            </w:tcBorders>
           </w:tcPr>
           <w:p>
             <w:pPr>
+              <w:spacing w:line="480" w:lineRule="auto"/>
+              <w:jc w:val="center"/>
+              <w:rPr>
+                <w:rFonts w:ascii="Times New Roman" w:hAnsi="Times New Roman" w:cs="Times New Roman"/>
+              </w:rPr>
+            </w:pPr>
+            <w:proofErr w:type="spellStart"/>
+            <w:r>
+              <w:rPr>
+                <w:rFonts w:ascii="Times New Roman" w:hAnsi="Times New Roman" w:cs="Times New Roman"/>
+              </w:rPr>
+              <w:t>McN</w:t>
+            </w:r>
+            <w:r>
+              <w:rPr>
+                <w:rFonts w:ascii="Times New Roman" w:hAnsi="Times New Roman" w:cs="Times New Roman"/>
+              </w:rPr>
+              <w:t>emar</w:t>
+            </w:r>
+            <w:proofErr w:type="spellEnd"/>
+          </w:p>
+        </w:tc>
+        <w:tc>
+          <w:tcPr>
+            <w:tcW w:w="946" w:type="dxa"/>
+            <w:tcBorders>
+              <w:top w:val="single" w:sz="4" w:space="0" w:color="auto"/>
+              <w:bottom w:val="single" w:sz="4" w:space="0" w:color="auto"/>
+            </w:tcBorders>
+          </w:tcPr>
+          <w:p>
+            <w:pPr>
+              <w:spacing w:line="480" w:lineRule="auto"/>
+              <w:jc w:val="center"/>
+              <w:rPr>
+                <w:rFonts w:ascii="Times New Roman" w:hAnsi="Times New Roman" w:cs="Times New Roman"/>
+              </w:rPr>
+            </w:pPr>
+            <w:r>
+              <w:rPr>
+                <w:rFonts w:ascii="Times New Roman" w:hAnsi="Times New Roman" w:cs="Times New Roman"/>
+              </w:rPr>
+              <w:t>E-H</w:t>
+            </w:r>
+          </w:p>
+        </w:tc>
+        <w:tc>
+          <w:tcPr>
+            <w:tcW w:w="1060" w:type="dxa"/>
+            <w:tcBorders>
+              <w:top w:val="single" w:sz="4" w:space="0" w:color="auto"/>
+              <w:bottom w:val="single" w:sz="4" w:space="0" w:color="auto"/>
+            </w:tcBorders>
+          </w:tcPr>
+          <w:p>
+            <w:pPr>
+              <w:spacing w:line="480" w:lineRule="auto"/>
+              <w:jc w:val="center"/>
+              <w:rPr>
+                <w:rFonts w:ascii="Times New Roman" w:hAnsi="Times New Roman" w:cs="Times New Roman"/>
+              </w:rPr>
+            </w:pPr>
+            <w:proofErr w:type="spellStart"/>
+            <w:r>
+              <w:rPr>
+                <w:rFonts w:ascii="Times New Roman" w:hAnsi="Times New Roman" w:cs="Times New Roman"/>
+              </w:rPr>
+              <w:t>Bowk</w:t>
+            </w:r>
+            <w:r>
+              <w:rPr>
+                <w:rFonts w:ascii="Times New Roman" w:hAnsi="Times New Roman" w:cs="Times New Roman"/>
+              </w:rPr>
+              <w:t>er</w:t>
+            </w:r>
+            <w:proofErr w:type="spellEnd"/>
+          </w:p>
+        </w:tc>
+        <w:tc>
+          <w:tcPr>
+            <w:tcW w:w="677" w:type="dxa"/>
+            <w:tcBorders>
+              <w:bottom w:val="single" w:sz="4" w:space="0" w:color="auto"/>
+            </w:tcBorders>
+          </w:tcPr>
+          <w:p>
+            <w:pPr>
+              <w:spacing w:line="480" w:lineRule="auto"/>
+              <w:jc w:val="center"/>
               <w:rPr>
                 <w:rFonts w:ascii="Times New Roman" w:hAnsi="Times New Roman" w:cs="Times New Roman"/>
               </w:rPr>
@@ -6367,12 +6412,15 @@
         </w:tc>
         <w:tc>
           <w:tcPr>
-            <w:tcW w:w="0" w:type="auto"/>
-            <w:vMerge w:val="restart"/>
-            <w:vAlign w:val="center"/>
+            <w:tcW w:w="738" w:type="dxa"/>
+            <w:tcBorders>
+              <w:bottom w:val="single" w:sz="4" w:space="0" w:color="auto"/>
+            </w:tcBorders>
           </w:tcPr>
           <w:p>
             <w:pPr>
+              <w:spacing w:line="480" w:lineRule="auto"/>
+              <w:jc w:val="center"/>
               <w:rPr>
                 <w:rFonts w:ascii="Times New Roman" w:hAnsi="Times New Roman" w:cs="Times New Roman"/>
               </w:rPr>
@@ -6387,108 +6435,15 @@
         </w:tc>
         <w:tc>
           <w:tcPr>
-            <w:tcW w:w="0" w:type="auto"/>
-            <w:gridSpan w:val="4"/>
-            <w:vAlign w:val="center"/>
+            <w:tcW w:w="872" w:type="dxa"/>
+            <w:tcBorders>
+              <w:bottom w:val="single" w:sz="4" w:space="0" w:color="auto"/>
+            </w:tcBorders>
           </w:tcPr>
           <w:p>
             <w:pPr>
-              <w:rPr>
-                <w:rFonts w:ascii="Times New Roman" w:hAnsi="Times New Roman" w:cs="Times New Roman"/>
-              </w:rPr>
-            </w:pPr>
-            <w:r>
-              <w:rPr>
-                <w:rFonts w:ascii="Times New Roman" w:hAnsi="Times New Roman" w:cs="Times New Roman"/>
-              </w:rPr>
-              <w:t>Percent of Absolute Difference in Ages</w:t>
-            </w:r>
-          </w:p>
-        </w:tc>
-      </w:tr>
-      <w:tr>
-        <w:trPr>
-          <w:trHeight w:val="144"/>
-          <w:jc w:val="center"/>
-        </w:trPr>
-        <w:tc>
-          <w:tcPr>
-            <w:tcW w:w="0" w:type="auto"/>
-            <w:vMerge/>
-            <w:tcBorders>
-              <w:bottom w:val="single" w:sz="8" w:space="0" w:color="auto"/>
-            </w:tcBorders>
-            <w:vAlign w:val="center"/>
-          </w:tcPr>
-          <w:p>
-            <w:pPr>
-              <w:rPr>
-                <w:rFonts w:ascii="Times New Roman" w:hAnsi="Times New Roman" w:cs="Times New Roman"/>
-              </w:rPr>
-            </w:pPr>
-          </w:p>
-        </w:tc>
-        <w:tc>
-          <w:tcPr>
-            <w:tcW w:w="0" w:type="auto"/>
-            <w:vMerge/>
-            <w:tcBorders>
-              <w:bottom w:val="single" w:sz="8" w:space="0" w:color="auto"/>
-            </w:tcBorders>
-            <w:vAlign w:val="center"/>
-          </w:tcPr>
-          <w:p>
-            <w:pPr>
-              <w:rPr>
-                <w:rFonts w:ascii="Times New Roman" w:hAnsi="Times New Roman" w:cs="Times New Roman"/>
-              </w:rPr>
-            </w:pPr>
-          </w:p>
-        </w:tc>
-        <w:tc>
-          <w:tcPr>
-            <w:tcW w:w="0" w:type="auto"/>
-            <w:vMerge/>
-            <w:tcBorders>
-              <w:bottom w:val="single" w:sz="8" w:space="0" w:color="auto"/>
-            </w:tcBorders>
-            <w:vAlign w:val="center"/>
-          </w:tcPr>
-          <w:p>
-            <w:pPr>
-              <w:rPr>
-                <w:rFonts w:ascii="Times New Roman" w:hAnsi="Times New Roman" w:cs="Times New Roman"/>
-              </w:rPr>
-            </w:pPr>
-          </w:p>
-        </w:tc>
-        <w:tc>
-          <w:tcPr>
-            <w:tcW w:w="0" w:type="auto"/>
-            <w:vMerge/>
-            <w:tcBorders>
-              <w:bottom w:val="single" w:sz="8" w:space="0" w:color="auto"/>
-            </w:tcBorders>
-            <w:vAlign w:val="center"/>
-          </w:tcPr>
-          <w:p>
-            <w:pPr>
-              <w:rPr>
-                <w:rFonts w:ascii="Times New Roman" w:hAnsi="Times New Roman" w:cs="Times New Roman"/>
-              </w:rPr>
-            </w:pPr>
-          </w:p>
-        </w:tc>
-        <w:tc>
-          <w:tcPr>
-            <w:tcW w:w="0" w:type="auto"/>
-            <w:tcBorders>
-              <w:bottom w:val="single" w:sz="8" w:space="0" w:color="auto"/>
-            </w:tcBorders>
-            <w:vAlign w:val="center"/>
-          </w:tcPr>
-          <w:p>
-            <w:pPr>
+              <w:spacing w:line="480" w:lineRule="auto"/>
+              <w:jc w:val="center"/>
               <w:rPr>
                 <w:rFonts w:ascii="Times New Roman" w:hAnsi="Times New Roman" w:cs="Times New Roman"/>
               </w:rPr>
@@ -6503,14 +6458,15 @@
         </w:tc>
         <w:tc>
           <w:tcPr>
-            <w:tcW w:w="0" w:type="auto"/>
+            <w:tcW w:w="810" w:type="dxa"/>
             <w:tcBorders>
-              <w:bottom w:val="single" w:sz="8" w:space="0" w:color="auto"/>
+              <w:bottom w:val="single" w:sz="4" w:space="0" w:color="auto"/>
             </w:tcBorders>
-            <w:vAlign w:val="center"/>
           </w:tcPr>
           <w:p>
             <w:pPr>
+              <w:spacing w:line="480" w:lineRule="auto"/>
+              <w:jc w:val="center"/>
               <w:rPr>
                 <w:rFonts w:ascii="Times New Roman" w:hAnsi="Times New Roman" w:cs="Times New Roman"/>
               </w:rPr>
@@ -6525,14 +6481,15 @@
         </w:tc>
         <w:tc>
           <w:tcPr>
-            <w:tcW w:w="0" w:type="auto"/>
+            <w:tcW w:w="720" w:type="dxa"/>
             <w:tcBorders>
-              <w:bottom w:val="single" w:sz="8" w:space="0" w:color="auto"/>
+              <w:bottom w:val="single" w:sz="4" w:space="0" w:color="auto"/>
             </w:tcBorders>
-            <w:vAlign w:val="center"/>
           </w:tcPr>
           <w:p>
             <w:pPr>
+              <w:spacing w:line="480" w:lineRule="auto"/>
+              <w:jc w:val="center"/>
               <w:rPr>
                 <w:rFonts w:ascii="Times New Roman" w:hAnsi="Times New Roman" w:cs="Times New Roman"/>
               </w:rPr>
@@ -6547,18 +6504,26 @@
         </w:tc>
         <w:tc>
           <w:tcPr>
-            <w:tcW w:w="0" w:type="auto"/>
+            <w:tcW w:w="720" w:type="dxa"/>
             <w:tcBorders>
-              <w:bottom w:val="single" w:sz="8" w:space="0" w:color="auto"/>
+              <w:bottom w:val="single" w:sz="4" w:space="0" w:color="auto"/>
             </w:tcBorders>
-            <w:vAlign w:val="center"/>
           </w:tcPr>
           <w:p>
             <w:pPr>
+              <w:spacing w:line="480" w:lineRule="auto"/>
+              <w:jc w:val="center"/>
               <w:rPr>
                 <w:rFonts w:ascii="Times New Roman" w:hAnsi="Times New Roman" w:cs="Times New Roman"/>
               </w:rPr>
             </w:pPr>
+            <w:r>
+              <w:rPr>
+                <w:rFonts w:ascii="Times New Roman" w:hAnsi="Times New Roman" w:cs="Times New Roman"/>
+                <w:u w:val="single"/>
+              </w:rPr>
+              <w:t>&gt;</w:t>
+            </w:r>
             <w:r>
               <w:rPr>
                 <w:rFonts w:ascii="Times New Roman" w:hAnsi="Times New Roman" w:cs="Times New Roman"/>
@@ -6569,23 +6534,17 @@
         </w:tc>
       </w:tr>
       <w:tr>
-        <w:trPr>
-          <w:trHeight w:val="20"/>
-          <w:jc w:val="center"/>
-        </w:trPr>
         <w:tc>
           <w:tcPr>
-            <w:tcW w:w="0" w:type="auto"/>
+            <w:tcW w:w="1620" w:type="dxa"/>
             <w:tcBorders>
-              <w:top w:val="single" w:sz="8" w:space="0" w:color="auto"/>
-              <w:left w:val="single" w:sz="8" w:space="0" w:color="auto"/>
-              <w:bottom w:val="single" w:sz="8" w:space="0" w:color="auto"/>
-              <w:right w:val="single" w:sz="8" w:space="0" w:color="auto"/>
+              <w:top w:val="single" w:sz="4" w:space="0" w:color="auto"/>
             </w:tcBorders>
-            <w:vAlign w:val="center"/>
           </w:tcPr>
           <w:p>
             <w:pPr>
+              <w:spacing w:line="480" w:lineRule="auto"/>
+              <w:jc w:val="center"/>
               <w:rPr>
                 <w:rFonts w:ascii="Times New Roman" w:hAnsi="Times New Roman" w:cs="Times New Roman"/>
               </w:rPr>
@@ -6594,23 +6553,21 @@
               <w:rPr>
                 <w:rFonts w:ascii="Times New Roman" w:hAnsi="Times New Roman" w:cs="Times New Roman"/>
               </w:rPr>
-              <w:t>Scale</w:t>
+              <w:t>Scales</w:t>
             </w:r>
           </w:p>
         </w:tc>
         <w:tc>
           <w:tcPr>
-            <w:tcW w:w="0" w:type="auto"/>
+            <w:tcW w:w="461" w:type="dxa"/>
             <w:tcBorders>
-              <w:top w:val="single" w:sz="8" w:space="0" w:color="auto"/>
-              <w:left w:val="single" w:sz="8" w:space="0" w:color="auto"/>
-              <w:bottom w:val="single" w:sz="8" w:space="0" w:color="auto"/>
-              <w:right w:val="single" w:sz="8" w:space="0" w:color="auto"/>
+              <w:top w:val="single" w:sz="4" w:space="0" w:color="auto"/>
             </w:tcBorders>
-            <w:vAlign w:val="center"/>
           </w:tcPr>
           <w:p>
             <w:pPr>
+              <w:spacing w:line="480" w:lineRule="auto"/>
+              <w:jc w:val="center"/>
               <w:rPr>
                 <w:rFonts w:ascii="Times New Roman" w:hAnsi="Times New Roman" w:cs="Times New Roman"/>
               </w:rPr>
@@ -6625,17 +6582,90 @@
         </w:tc>
         <w:tc>
           <w:tcPr>
-            <w:tcW w:w="0" w:type="auto"/>
+            <w:tcW w:w="1133" w:type="dxa"/>
             <w:tcBorders>
-              <w:top w:val="single" w:sz="8" w:space="0" w:color="auto"/>
-              <w:left w:val="single" w:sz="8" w:space="0" w:color="auto"/>
-              <w:bottom w:val="single" w:sz="8" w:space="0" w:color="auto"/>
-              <w:right w:val="single" w:sz="8" w:space="0" w:color="auto"/>
+              <w:top w:val="single" w:sz="4" w:space="0" w:color="auto"/>
             </w:tcBorders>
-            <w:vAlign w:val="center"/>
           </w:tcPr>
           <w:p>
             <w:pPr>
+              <w:spacing w:line="480" w:lineRule="auto"/>
+              <w:jc w:val="center"/>
+              <w:rPr>
+                <w:rFonts w:ascii="Times New Roman" w:hAnsi="Times New Roman" w:cs="Times New Roman"/>
+              </w:rPr>
+            </w:pPr>
+            <w:r>
+              <w:rPr>
+                <w:rFonts w:ascii="Times New Roman" w:hAnsi="Times New Roman" w:cs="Times New Roman"/>
+              </w:rPr>
+              <w:t xml:space="preserve">  </w:t>
+            </w:r>
+            <w:r>
+              <w:rPr>
+                <w:rFonts w:ascii="Times New Roman" w:hAnsi="Times New Roman" w:cs="Times New Roman"/>
+              </w:rPr>
+              <w:t>0.4141</w:t>
+            </w:r>
+          </w:p>
+        </w:tc>
+        <w:tc>
+          <w:tcPr>
+            <w:tcW w:w="946" w:type="dxa"/>
+            <w:tcBorders>
+              <w:top w:val="single" w:sz="4" w:space="0" w:color="auto"/>
+            </w:tcBorders>
+          </w:tcPr>
+          <w:p>
+            <w:pPr>
+              <w:spacing w:line="480" w:lineRule="auto"/>
+              <w:jc w:val="center"/>
+              <w:rPr>
+                <w:rFonts w:ascii="Times New Roman" w:hAnsi="Times New Roman" w:cs="Times New Roman"/>
+              </w:rPr>
+            </w:pPr>
+            <w:r>
+              <w:rPr>
+                <w:rFonts w:ascii="Times New Roman" w:hAnsi="Times New Roman" w:cs="Times New Roman"/>
+              </w:rPr>
+              <w:t xml:space="preserve">  0.2179</w:t>
+            </w:r>
+          </w:p>
+        </w:tc>
+        <w:tc>
+          <w:tcPr>
+            <w:tcW w:w="1060" w:type="dxa"/>
+            <w:tcBorders>
+              <w:top w:val="single" w:sz="4" w:space="0" w:color="auto"/>
+            </w:tcBorders>
+          </w:tcPr>
+          <w:p>
+            <w:pPr>
+              <w:spacing w:line="480" w:lineRule="auto"/>
+              <w:jc w:val="center"/>
+              <w:rPr>
+                <w:rFonts w:ascii="Times New Roman" w:hAnsi="Times New Roman" w:cs="Times New Roman"/>
+              </w:rPr>
+            </w:pPr>
+            <w:r>
+              <w:rPr>
+                <w:rFonts w:ascii="Times New Roman" w:hAnsi="Times New Roman" w:cs="Times New Roman"/>
+              </w:rPr>
+              <w:t>0.5931</w:t>
+            </w:r>
+          </w:p>
+        </w:tc>
+        <w:tc>
+          <w:tcPr>
+            <w:tcW w:w="677" w:type="dxa"/>
+            <w:tcBorders>
+              <w:top w:val="single" w:sz="4" w:space="0" w:color="auto"/>
+            </w:tcBorders>
+          </w:tcPr>
+          <w:p>
+            <w:pPr>
+              <w:spacing w:line="480" w:lineRule="auto"/>
+              <w:jc w:val="center"/>
               <w:rPr>
                 <w:rFonts w:ascii="Times New Roman" w:hAnsi="Times New Roman" w:cs="Times New Roman"/>
               </w:rPr>
@@ -6650,17 +6680,15 @@
         </w:tc>
         <w:tc>
           <w:tcPr>
-            <w:tcW w:w="0" w:type="auto"/>
+            <w:tcW w:w="738" w:type="dxa"/>
             <w:tcBorders>
-              <w:top w:val="single" w:sz="8" w:space="0" w:color="auto"/>
-              <w:left w:val="single" w:sz="8" w:space="0" w:color="auto"/>
-              <w:bottom w:val="single" w:sz="8" w:space="0" w:color="auto"/>
-              <w:right w:val="single" w:sz="8" w:space="0" w:color="auto"/>
+              <w:top w:val="single" w:sz="4" w:space="0" w:color="auto"/>
             </w:tcBorders>
-            <w:vAlign w:val="center"/>
           </w:tcPr>
           <w:p>
             <w:pPr>
+              <w:spacing w:line="480" w:lineRule="auto"/>
+              <w:jc w:val="center"/>
               <w:rPr>
                 <w:rFonts w:ascii="Times New Roman" w:hAnsi="Times New Roman" w:cs="Times New Roman"/>
               </w:rPr>
@@ -6675,17 +6703,15 @@
         </w:tc>
         <w:tc>
           <w:tcPr>
-            <w:tcW w:w="0" w:type="auto"/>
+            <w:tcW w:w="872" w:type="dxa"/>
             <w:tcBorders>
-              <w:top w:val="single" w:sz="8" w:space="0" w:color="auto"/>
-              <w:left w:val="single" w:sz="8" w:space="0" w:color="auto"/>
-              <w:bottom w:val="single" w:sz="8" w:space="0" w:color="auto"/>
-              <w:right w:val="single" w:sz="8" w:space="0" w:color="auto"/>
+              <w:top w:val="single" w:sz="4" w:space="0" w:color="auto"/>
             </w:tcBorders>
-            <w:vAlign w:val="center"/>
           </w:tcPr>
           <w:p>
             <w:pPr>
+              <w:spacing w:line="480" w:lineRule="auto"/>
+              <w:jc w:val="center"/>
               <w:rPr>
                 <w:rFonts w:ascii="Times New Roman" w:hAnsi="Times New Roman" w:cs="Times New Roman"/>
               </w:rPr>
@@ -6700,17 +6726,15 @@
         </w:tc>
         <w:tc>
           <w:tcPr>
-            <w:tcW w:w="0" w:type="auto"/>
+            <w:tcW w:w="810" w:type="dxa"/>
             <w:tcBorders>
-              <w:top w:val="single" w:sz="8" w:space="0" w:color="auto"/>
-              <w:left w:val="single" w:sz="8" w:space="0" w:color="auto"/>
-              <w:bottom w:val="single" w:sz="8" w:space="0" w:color="auto"/>
-              <w:right w:val="single" w:sz="8" w:space="0" w:color="auto"/>
+              <w:top w:val="single" w:sz="4" w:space="0" w:color="auto"/>
             </w:tcBorders>
-            <w:vAlign w:val="center"/>
           </w:tcPr>
           <w:p>
             <w:pPr>
+              <w:spacing w:line="480" w:lineRule="auto"/>
+              <w:jc w:val="center"/>
               <w:rPr>
                 <w:rFonts w:ascii="Times New Roman" w:hAnsi="Times New Roman" w:cs="Times New Roman"/>
               </w:rPr>
@@ -6725,17 +6749,15 @@
         </w:tc>
         <w:tc>
           <w:tcPr>
-            <w:tcW w:w="0" w:type="auto"/>
+            <w:tcW w:w="720" w:type="dxa"/>
             <w:tcBorders>
-              <w:top w:val="single" w:sz="8" w:space="0" w:color="auto"/>
-              <w:left w:val="single" w:sz="8" w:space="0" w:color="auto"/>
-              <w:bottom w:val="single" w:sz="8" w:space="0" w:color="auto"/>
-              <w:right w:val="single" w:sz="8" w:space="0" w:color="auto"/>
+              <w:top w:val="single" w:sz="4" w:space="0" w:color="auto"/>
             </w:tcBorders>
-            <w:vAlign w:val="center"/>
           </w:tcPr>
           <w:p>
             <w:pPr>
+              <w:spacing w:line="480" w:lineRule="auto"/>
+              <w:jc w:val="center"/>
               <w:rPr>
                 <w:rFonts w:ascii="Times New Roman" w:hAnsi="Times New Roman" w:cs="Times New Roman"/>
               </w:rPr>
@@ -6750,17 +6772,15 @@
         </w:tc>
         <w:tc>
           <w:tcPr>
-            <w:tcW w:w="0" w:type="auto"/>
+            <w:tcW w:w="720" w:type="dxa"/>
             <w:tcBorders>
-              <w:top w:val="single" w:sz="8" w:space="0" w:color="auto"/>
-              <w:left w:val="single" w:sz="8" w:space="0" w:color="auto"/>
-              <w:bottom w:val="single" w:sz="8" w:space="0" w:color="auto"/>
-              <w:right w:val="single" w:sz="8" w:space="0" w:color="auto"/>
+              <w:top w:val="single" w:sz="4" w:space="0" w:color="auto"/>
             </w:tcBorders>
-            <w:vAlign w:val="center"/>
           </w:tcPr>
           <w:p>
             <w:pPr>
+              <w:spacing w:line="480" w:lineRule="auto"/>
+              <w:jc w:val="center"/>
               <w:rPr>
                 <w:rFonts w:ascii="Times New Roman" w:hAnsi="Times New Roman" w:cs="Times New Roman"/>
               </w:rPr>
@@ -6769,26 +6789,42 @@
               <w:rPr>
                 <w:rFonts w:ascii="Times New Roman" w:hAnsi="Times New Roman" w:cs="Times New Roman"/>
               </w:rPr>
-              <w:t>N/A</w:t>
+              <w:t>-</w:t>
             </w:r>
           </w:p>
         </w:tc>
       </w:tr>
       <w:tr>
-        <w:trPr>
-          <w:trHeight w:val="20"/>
-          <w:jc w:val="center"/>
-        </w:trPr>
         <w:tc>
           <w:tcPr>
-            <w:tcW w:w="0" w:type="auto"/>
-            <w:tcBorders>
-              <w:top w:val="single" w:sz="8" w:space="0" w:color="auto"/>
-            </w:tcBorders>
-            <w:vAlign w:val="center"/>
+            <w:tcW w:w="1620" w:type="dxa"/>
           </w:tcPr>
           <w:p>
             <w:pPr>
+              <w:spacing w:line="480" w:lineRule="auto"/>
+              <w:jc w:val="center"/>
+              <w:rPr>
+                <w:rFonts w:ascii="Times New Roman" w:hAnsi="Times New Roman" w:cs="Times New Roman"/>
+              </w:rPr>
+            </w:pPr>
+            <w:proofErr w:type="spellStart"/>
+            <w:r>
+              <w:rPr>
+                <w:rFonts w:ascii="Times New Roman" w:hAnsi="Times New Roman" w:cs="Times New Roman"/>
+              </w:rPr>
+              <w:t>Otoliths</w:t>
+            </w:r>
+            <w:proofErr w:type="spellEnd"/>
+          </w:p>
+        </w:tc>
+        <w:tc>
+          <w:tcPr>
+            <w:tcW w:w="461" w:type="dxa"/>
+          </w:tcPr>
+          <w:p>
+            <w:pPr>
+              <w:spacing w:line="480" w:lineRule="auto"/>
+              <w:jc w:val="center"/>
               <w:rPr>
                 <w:rFonts w:ascii="Times New Roman" w:hAnsi="Times New Roman" w:cs="Times New Roman"/>
               </w:rPr>
@@ -6797,20 +6833,18 @@
               <w:rPr>
                 <w:rFonts w:ascii="Times New Roman" w:hAnsi="Times New Roman" w:cs="Times New Roman"/>
               </w:rPr>
-              <w:t>Otolith</w:t>
+              <w:t>92</w:t>
             </w:r>
           </w:p>
         </w:tc>
         <w:tc>
           <w:tcPr>
-            <w:tcW w:w="0" w:type="auto"/>
-            <w:tcBorders>
-              <w:top w:val="single" w:sz="8" w:space="0" w:color="auto"/>
-            </w:tcBorders>
-            <w:vAlign w:val="center"/>
+            <w:tcW w:w="1133" w:type="dxa"/>
           </w:tcPr>
           <w:p>
             <w:pPr>
+              <w:spacing w:line="480" w:lineRule="auto"/>
+              <w:jc w:val="center"/>
               <w:rPr>
                 <w:rFonts w:ascii="Times New Roman" w:hAnsi="Times New Roman" w:cs="Times New Roman"/>
               </w:rPr>
@@ -6819,20 +6853,24 @@
               <w:rPr>
                 <w:rFonts w:ascii="Times New Roman" w:hAnsi="Times New Roman" w:cs="Times New Roman"/>
               </w:rPr>
-              <w:t>90</w:t>
+              <w:t xml:space="preserve">  </w:t>
+            </w:r>
+            <w:r>
+              <w:rPr>
+                <w:rFonts w:ascii="Times New Roman" w:hAnsi="Times New Roman" w:cs="Times New Roman"/>
+              </w:rPr>
+              <w:t>0.0782</w:t>
             </w:r>
           </w:p>
         </w:tc>
         <w:tc>
           <w:tcPr>
-            <w:tcW w:w="0" w:type="auto"/>
-            <w:tcBorders>
-              <w:top w:val="single" w:sz="8" w:space="0" w:color="auto"/>
-            </w:tcBorders>
-            <w:vAlign w:val="center"/>
+            <w:tcW w:w="946" w:type="dxa"/>
           </w:tcPr>
           <w:p>
             <w:pPr>
+              <w:spacing w:line="480" w:lineRule="auto"/>
+              <w:jc w:val="center"/>
               <w:rPr>
                 <w:rFonts w:ascii="Times New Roman" w:hAnsi="Times New Roman" w:cs="Times New Roman"/>
               </w:rPr>
@@ -6841,20 +6879,18 @@
               <w:rPr>
                 <w:rFonts w:ascii="Times New Roman" w:hAnsi="Times New Roman" w:cs="Times New Roman"/>
               </w:rPr>
-              <w:t>8.7</w:t>
+              <w:t xml:space="preserve">  0.3512</w:t>
             </w:r>
           </w:p>
         </w:tc>
         <w:tc>
           <w:tcPr>
-            <w:tcW w:w="0" w:type="auto"/>
-            <w:tcBorders>
-              <w:top w:val="single" w:sz="8" w:space="0" w:color="auto"/>
-            </w:tcBorders>
-            <w:vAlign w:val="center"/>
+            <w:tcW w:w="1060" w:type="dxa"/>
           </w:tcPr>
           <w:p>
             <w:pPr>
+              <w:spacing w:line="480" w:lineRule="auto"/>
+              <w:jc w:val="center"/>
               <w:rPr>
                 <w:rFonts w:ascii="Times New Roman" w:hAnsi="Times New Roman" w:cs="Times New Roman"/>
               </w:rPr>
@@ -6863,20 +6899,18 @@
               <w:rPr>
                 <w:rFonts w:ascii="Times New Roman" w:hAnsi="Times New Roman" w:cs="Times New Roman"/>
               </w:rPr>
-              <w:t>6.2</w:t>
+              <w:t>0.4267</w:t>
             </w:r>
           </w:p>
         </w:tc>
         <w:tc>
           <w:tcPr>
-            <w:tcW w:w="0" w:type="auto"/>
-            <w:tcBorders>
-              <w:top w:val="single" w:sz="8" w:space="0" w:color="auto"/>
-            </w:tcBorders>
-            <w:vAlign w:val="center"/>
+            <w:tcW w:w="677" w:type="dxa"/>
           </w:tcPr>
           <w:p>
             <w:pPr>
+              <w:spacing w:line="480" w:lineRule="auto"/>
+              <w:jc w:val="center"/>
               <w:rPr>
                 <w:rFonts w:ascii="Times New Roman" w:hAnsi="Times New Roman" w:cs="Times New Roman"/>
               </w:rPr>
@@ -6885,20 +6919,18 @@
               <w:rPr>
                 <w:rFonts w:ascii="Times New Roman" w:hAnsi="Times New Roman" w:cs="Times New Roman"/>
               </w:rPr>
-              <w:t>58.9</w:t>
+              <w:t>9.1</w:t>
             </w:r>
           </w:p>
         </w:tc>
         <w:tc>
           <w:tcPr>
-            <w:tcW w:w="0" w:type="auto"/>
-            <w:tcBorders>
-              <w:top w:val="single" w:sz="8" w:space="0" w:color="auto"/>
-            </w:tcBorders>
-            <w:vAlign w:val="center"/>
+            <w:tcW w:w="738" w:type="dxa"/>
           </w:tcPr>
           <w:p>
             <w:pPr>
+              <w:spacing w:line="480" w:lineRule="auto"/>
+              <w:jc w:val="center"/>
               <w:rPr>
                 <w:rFonts w:ascii="Times New Roman" w:hAnsi="Times New Roman" w:cs="Times New Roman"/>
               </w:rPr>
@@ -6907,20 +6939,58 @@
               <w:rPr>
                 <w:rFonts w:ascii="Times New Roman" w:hAnsi="Times New Roman" w:cs="Times New Roman"/>
               </w:rPr>
-              <w:t>35.6</w:t>
+              <w:t>6.4</w:t>
             </w:r>
           </w:p>
         </w:tc>
         <w:tc>
           <w:tcPr>
-            <w:tcW w:w="0" w:type="auto"/>
-            <w:tcBorders>
-              <w:top w:val="single" w:sz="8" w:space="0" w:color="auto"/>
-            </w:tcBorders>
-            <w:vAlign w:val="center"/>
+            <w:tcW w:w="872" w:type="dxa"/>
           </w:tcPr>
           <w:p>
             <w:pPr>
+              <w:spacing w:line="480" w:lineRule="auto"/>
+              <w:jc w:val="center"/>
+              <w:rPr>
+                <w:rFonts w:ascii="Times New Roman" w:hAnsi="Times New Roman" w:cs="Times New Roman"/>
+              </w:rPr>
+            </w:pPr>
+            <w:r>
+              <w:rPr>
+                <w:rFonts w:ascii="Times New Roman" w:hAnsi="Times New Roman" w:cs="Times New Roman"/>
+              </w:rPr>
+              <w:t>57.6</w:t>
+            </w:r>
+          </w:p>
+        </w:tc>
+        <w:tc>
+          <w:tcPr>
+            <w:tcW w:w="810" w:type="dxa"/>
+          </w:tcPr>
+          <w:p>
+            <w:pPr>
+              <w:spacing w:line="480" w:lineRule="auto"/>
+              <w:jc w:val="center"/>
+              <w:rPr>
+                <w:rFonts w:ascii="Times New Roman" w:hAnsi="Times New Roman" w:cs="Times New Roman"/>
+              </w:rPr>
+            </w:pPr>
+            <w:r>
+              <w:rPr>
+                <w:rFonts w:ascii="Times New Roman" w:hAnsi="Times New Roman" w:cs="Times New Roman"/>
+              </w:rPr>
+              <w:t>37.0</w:t>
+            </w:r>
+          </w:p>
+        </w:tc>
+        <w:tc>
+          <w:tcPr>
+            <w:tcW w:w="720" w:type="dxa"/>
+          </w:tcPr>
+          <w:p>
+            <w:pPr>
+              <w:spacing w:line="480" w:lineRule="auto"/>
+              <w:jc w:val="center"/>
               <w:rPr>
                 <w:rFonts w:ascii="Times New Roman" w:hAnsi="Times New Roman" w:cs="Times New Roman"/>
               </w:rPr>
@@ -6935,14 +7005,12 @@
         </w:tc>
         <w:tc>
           <w:tcPr>
-            <w:tcW w:w="0" w:type="auto"/>
-            <w:tcBorders>
-              <w:top w:val="single" w:sz="8" w:space="0" w:color="auto"/>
-            </w:tcBorders>
-            <w:vAlign w:val="center"/>
+            <w:tcW w:w="720" w:type="dxa"/>
           </w:tcPr>
           <w:p>
             <w:pPr>
+              <w:spacing w:line="480" w:lineRule="auto"/>
+              <w:jc w:val="center"/>
               <w:rPr>
                 <w:rFonts w:ascii="Times New Roman" w:hAnsi="Times New Roman" w:cs="Times New Roman"/>
               </w:rPr>
@@ -6956,28 +7024,310 @@
           </w:p>
         </w:tc>
       </w:tr>
+      <w:tr>
+        <w:tc>
+          <w:tcPr>
+            <w:tcW w:w="1620" w:type="dxa"/>
+            <w:tcBorders>
+              <w:bottom w:val="single" w:sz="4" w:space="0" w:color="auto"/>
+            </w:tcBorders>
+          </w:tcPr>
+          <w:p>
+            <w:pPr>
+              <w:spacing w:line="480" w:lineRule="auto"/>
+              <w:jc w:val="center"/>
+              <w:rPr>
+                <w:rFonts w:ascii="Times New Roman" w:hAnsi="Times New Roman" w:cs="Times New Roman"/>
+              </w:rPr>
+            </w:pPr>
+            <w:r>
+              <w:rPr>
+                <w:rFonts w:ascii="Times New Roman" w:hAnsi="Times New Roman" w:cs="Times New Roman"/>
+              </w:rPr>
+              <w:t>Scales/</w:t>
+            </w:r>
+            <w:proofErr w:type="spellStart"/>
+            <w:r>
+              <w:rPr>
+                <w:rFonts w:ascii="Times New Roman" w:hAnsi="Times New Roman" w:cs="Times New Roman"/>
+              </w:rPr>
+              <w:t>Otoliths</w:t>
+            </w:r>
+            <w:proofErr w:type="spellEnd"/>
+          </w:p>
+        </w:tc>
+        <w:tc>
+          <w:tcPr>
+            <w:tcW w:w="461" w:type="dxa"/>
+            <w:tcBorders>
+              <w:bottom w:val="single" w:sz="4" w:space="0" w:color="auto"/>
+            </w:tcBorders>
+          </w:tcPr>
+          <w:p>
+            <w:pPr>
+              <w:spacing w:line="480" w:lineRule="auto"/>
+              <w:jc w:val="center"/>
+              <w:rPr>
+                <w:rFonts w:ascii="Times New Roman" w:hAnsi="Times New Roman" w:cs="Times New Roman"/>
+              </w:rPr>
+            </w:pPr>
+            <w:r>
+              <w:rPr>
+                <w:rFonts w:ascii="Times New Roman" w:hAnsi="Times New Roman" w:cs="Times New Roman"/>
+              </w:rPr>
+              <w:t>65</w:t>
+            </w:r>
+          </w:p>
+        </w:tc>
+        <w:tc>
+          <w:tcPr>
+            <w:tcW w:w="1133" w:type="dxa"/>
+            <w:tcBorders>
+              <w:bottom w:val="single" w:sz="4" w:space="0" w:color="auto"/>
+            </w:tcBorders>
+          </w:tcPr>
+          <w:p>
+            <w:pPr>
+              <w:spacing w:line="480" w:lineRule="auto"/>
+              <w:jc w:val="center"/>
+              <w:rPr>
+                <w:rFonts w:ascii="Times New Roman" w:hAnsi="Times New Roman" w:cs="Times New Roman"/>
+              </w:rPr>
+            </w:pPr>
+            <w:r>
+              <w:rPr>
+                <w:rFonts w:ascii="Times New Roman" w:hAnsi="Times New Roman" w:cs="Times New Roman"/>
+              </w:rPr>
+              <w:t>&lt;0.000</w:t>
+            </w:r>
+            <w:r>
+              <w:rPr>
+                <w:rFonts w:ascii="Times New Roman" w:hAnsi="Times New Roman" w:cs="Times New Roman"/>
+              </w:rPr>
+              <w:t>1</w:t>
+            </w:r>
+          </w:p>
+        </w:tc>
+        <w:tc>
+          <w:tcPr>
+            <w:tcW w:w="946" w:type="dxa"/>
+            <w:tcBorders>
+              <w:bottom w:val="single" w:sz="4" w:space="0" w:color="auto"/>
+            </w:tcBorders>
+          </w:tcPr>
+          <w:p>
+            <w:pPr>
+              <w:spacing w:line="480" w:lineRule="auto"/>
+              <w:jc w:val="center"/>
+              <w:rPr>
+                <w:rFonts w:ascii="Times New Roman" w:hAnsi="Times New Roman" w:cs="Times New Roman"/>
+              </w:rPr>
+            </w:pPr>
+            <w:r>
+              <w:rPr>
+                <w:rFonts w:ascii="Times New Roman" w:hAnsi="Times New Roman" w:cs="Times New Roman"/>
+              </w:rPr>
+              <w:t>&lt;0.0001</w:t>
+            </w:r>
+          </w:p>
+        </w:tc>
+        <w:tc>
+          <w:tcPr>
+            <w:tcW w:w="1060" w:type="dxa"/>
+            <w:tcBorders>
+              <w:bottom w:val="single" w:sz="4" w:space="0" w:color="auto"/>
+            </w:tcBorders>
+          </w:tcPr>
+          <w:p>
+            <w:pPr>
+              <w:spacing w:line="480" w:lineRule="auto"/>
+              <w:jc w:val="center"/>
+              <w:rPr>
+                <w:rFonts w:ascii="Times New Roman" w:hAnsi="Times New Roman" w:cs="Times New Roman"/>
+              </w:rPr>
+            </w:pPr>
+            <w:r>
+              <w:rPr>
+                <w:rFonts w:ascii="Times New Roman" w:hAnsi="Times New Roman" w:cs="Times New Roman"/>
+              </w:rPr>
+              <w:t>0.0001</w:t>
+            </w:r>
+          </w:p>
+        </w:tc>
+        <w:tc>
+          <w:tcPr>
+            <w:tcW w:w="677" w:type="dxa"/>
+            <w:tcBorders>
+              <w:bottom w:val="single" w:sz="4" w:space="0" w:color="auto"/>
+            </w:tcBorders>
+          </w:tcPr>
+          <w:p>
+            <w:pPr>
+              <w:spacing w:line="480" w:lineRule="auto"/>
+              <w:jc w:val="center"/>
+              <w:rPr>
+                <w:rFonts w:ascii="Times New Roman" w:hAnsi="Times New Roman" w:cs="Times New Roman"/>
+              </w:rPr>
+            </w:pPr>
+            <w:r>
+              <w:rPr>
+                <w:rFonts w:ascii="Times New Roman" w:hAnsi="Times New Roman" w:cs="Times New Roman"/>
+              </w:rPr>
+              <w:t>-</w:t>
+            </w:r>
+          </w:p>
+        </w:tc>
+        <w:tc>
+          <w:tcPr>
+            <w:tcW w:w="738" w:type="dxa"/>
+            <w:tcBorders>
+              <w:bottom w:val="single" w:sz="4" w:space="0" w:color="auto"/>
+            </w:tcBorders>
+          </w:tcPr>
+          <w:p>
+            <w:pPr>
+              <w:spacing w:line="480" w:lineRule="auto"/>
+              <w:jc w:val="center"/>
+              <w:rPr>
+                <w:rFonts w:ascii="Times New Roman" w:hAnsi="Times New Roman" w:cs="Times New Roman"/>
+              </w:rPr>
+            </w:pPr>
+            <w:r>
+              <w:rPr>
+                <w:rFonts w:ascii="Times New Roman" w:hAnsi="Times New Roman" w:cs="Times New Roman"/>
+              </w:rPr>
+              <w:t>-</w:t>
+            </w:r>
+          </w:p>
+        </w:tc>
+        <w:tc>
+          <w:tcPr>
+            <w:tcW w:w="872" w:type="dxa"/>
+            <w:tcBorders>
+              <w:bottom w:val="single" w:sz="4" w:space="0" w:color="auto"/>
+            </w:tcBorders>
+          </w:tcPr>
+          <w:p>
+            <w:pPr>
+              <w:spacing w:line="480" w:lineRule="auto"/>
+              <w:jc w:val="center"/>
+              <w:rPr>
+                <w:rFonts w:ascii="Times New Roman" w:hAnsi="Times New Roman" w:cs="Times New Roman"/>
+              </w:rPr>
+            </w:pPr>
+            <w:r>
+              <w:rPr>
+                <w:rFonts w:ascii="Times New Roman" w:hAnsi="Times New Roman" w:cs="Times New Roman"/>
+              </w:rPr>
+              <w:t>13.8</w:t>
+            </w:r>
+          </w:p>
+        </w:tc>
+        <w:tc>
+          <w:tcPr>
+            <w:tcW w:w="810" w:type="dxa"/>
+            <w:tcBorders>
+              <w:bottom w:val="single" w:sz="4" w:space="0" w:color="auto"/>
+            </w:tcBorders>
+          </w:tcPr>
+          <w:p>
+            <w:pPr>
+              <w:spacing w:line="480" w:lineRule="auto"/>
+              <w:jc w:val="center"/>
+              <w:rPr>
+                <w:rFonts w:ascii="Times New Roman" w:hAnsi="Times New Roman" w:cs="Times New Roman"/>
+              </w:rPr>
+            </w:pPr>
+            <w:r>
+              <w:rPr>
+                <w:rFonts w:ascii="Times New Roman" w:hAnsi="Times New Roman" w:cs="Times New Roman"/>
+              </w:rPr>
+              <w:t>36.9</w:t>
+            </w:r>
+          </w:p>
+        </w:tc>
+        <w:tc>
+          <w:tcPr>
+            <w:tcW w:w="720" w:type="dxa"/>
+            <w:tcBorders>
+              <w:bottom w:val="single" w:sz="4" w:space="0" w:color="auto"/>
+            </w:tcBorders>
+          </w:tcPr>
+          <w:p>
+            <w:pPr>
+              <w:spacing w:line="480" w:lineRule="auto"/>
+              <w:jc w:val="center"/>
+              <w:rPr>
+                <w:rFonts w:ascii="Times New Roman" w:hAnsi="Times New Roman" w:cs="Times New Roman"/>
+              </w:rPr>
+            </w:pPr>
+            <w:r>
+              <w:rPr>
+                <w:rFonts w:ascii="Times New Roman" w:hAnsi="Times New Roman" w:cs="Times New Roman"/>
+              </w:rPr>
+              <w:t>26.2</w:t>
+            </w:r>
+          </w:p>
+        </w:tc>
+        <w:tc>
+          <w:tcPr>
+            <w:tcW w:w="720" w:type="dxa"/>
+            <w:tcBorders>
+              <w:bottom w:val="single" w:sz="4" w:space="0" w:color="auto"/>
+            </w:tcBorders>
+          </w:tcPr>
+          <w:p>
+            <w:pPr>
+              <w:spacing w:line="480" w:lineRule="auto"/>
+              <w:jc w:val="center"/>
+              <w:rPr>
+                <w:rFonts w:ascii="Times New Roman" w:hAnsi="Times New Roman" w:cs="Times New Roman"/>
+              </w:rPr>
+            </w:pPr>
+            <w:r>
+              <w:rPr>
+                <w:rFonts w:ascii="Times New Roman" w:hAnsi="Times New Roman" w:cs="Times New Roman"/>
+              </w:rPr>
+              <w:t>23.1</w:t>
+            </w:r>
+          </w:p>
+        </w:tc>
+      </w:tr>
     </w:tbl>
     <w:p>
       <w:pPr>
+        <w:spacing w:line="480" w:lineRule="auto"/>
+        <w:rPr>
+          <w:rFonts w:ascii="Times New Roman" w:hAnsi="Times New Roman" w:cs="Times New Roman"/>
+        </w:rPr>
+      </w:pPr>
+    </w:p>
+    <w:p>
+      <w:pPr>
+        <w:rPr>
+          <w:rFonts w:ascii="Times New Roman" w:hAnsi="Times New Roman" w:cs="Times New Roman"/>
+        </w:rPr>
+      </w:pPr>
+      <w:r>
+        <w:rPr>
+          <w:rFonts w:ascii="Times New Roman" w:hAnsi="Times New Roman" w:cs="Times New Roman"/>
+        </w:rPr>
+        <w:br w:type="page"/>
+      </w:r>
+    </w:p>
+    <w:p>
+      <w:pPr>
         <w:spacing w:after="0"/>
         <w:rPr>
           <w:rFonts w:ascii="Times New Roman" w:hAnsi="Times New Roman" w:cs="Times New Roman"/>
+        </w:rPr>
+      </w:pPr>
+      <w:r>
+        <w:rPr>
+          <w:rFonts w:ascii="Times New Roman" w:hAnsi="Times New Roman" w:cs="Times New Roman"/>
           <w:b/>
         </w:rPr>
-      </w:pPr>
-    </w:p>
-    <w:p>
-      <w:pPr>
-        <w:spacing w:after="0"/>
-        <w:rPr>
-          <w:rFonts w:ascii="Times New Roman" w:hAnsi="Times New Roman" w:cs="Times New Roman"/>
-        </w:rPr>
-      </w:pPr>
-      <w:r>
-        <w:rPr>
-          <w:rFonts w:ascii="Times New Roman" w:hAnsi="Times New Roman" w:cs="Times New Roman"/>
-          <w:b/>
-        </w:rPr>
+        <w:lastRenderedPageBreak/>
         <w:t>Table 2</w:t>
       </w:r>
       <w:r>
@@ -7536,7 +7886,262 @@
     </w:tbl>
     <w:p>
       <w:pPr>
-        <w:spacing w:after="0"/>
+        <w:spacing w:line="480" w:lineRule="auto"/>
+        <w:rPr>
+          <w:rFonts w:ascii="Times New Roman" w:hAnsi="Times New Roman" w:cs="Times New Roman"/>
+        </w:rPr>
+      </w:pPr>
+      <w:r>
+        <w:rPr>
+          <w:rFonts w:ascii="Times New Roman" w:hAnsi="Times New Roman" w:cs="Times New Roman"/>
+        </w:rPr>
+        <w:br w:type="page"/>
+      </w:r>
+    </w:p>
+    <w:p>
+      <w:pPr>
+        <w:spacing w:after="0" w:line="480" w:lineRule="auto"/>
+        <w:rPr>
+          <w:rFonts w:ascii="Times New Roman" w:hAnsi="Times New Roman" w:cs="Times New Roman"/>
+          <w:b/>
+        </w:rPr>
+      </w:pPr>
+      <w:r>
+        <w:rPr>
+          <w:rFonts w:ascii="Times New Roman" w:hAnsi="Times New Roman" w:cs="Times New Roman"/>
+          <w:b/>
+        </w:rPr>
+        <w:lastRenderedPageBreak/>
+        <w:t>Figure Captions</w:t>
+      </w:r>
+    </w:p>
+    <w:p>
+      <w:pPr>
+        <w:spacing w:after="0" w:line="480" w:lineRule="auto"/>
+        <w:rPr>
+          <w:rFonts w:ascii="Times New Roman" w:hAnsi="Times New Roman" w:cs="Times New Roman"/>
+        </w:rPr>
+      </w:pPr>
+      <w:r>
+        <w:rPr>
+          <w:rFonts w:ascii="Times New Roman" w:hAnsi="Times New Roman" w:cs="Times New Roman"/>
+        </w:rPr>
+        <w:t>Figure 1.  Locations on Lake Superior where Pygmy Whitefish were collected in 2013 for this study.</w:t>
+      </w:r>
+    </w:p>
+    <w:p>
+      <w:pPr>
+        <w:spacing w:after="0" w:line="480" w:lineRule="auto"/>
+        <w:rPr>
+          <w:rFonts w:ascii="Times New Roman" w:hAnsi="Times New Roman" w:cs="Times New Roman"/>
+        </w:rPr>
+      </w:pPr>
+    </w:p>
+    <w:p>
+      <w:pPr>
+        <w:spacing w:after="0" w:line="480" w:lineRule="auto"/>
+        <w:rPr>
+          <w:rFonts w:ascii="Times New Roman" w:hAnsi="Times New Roman" w:cs="Times New Roman"/>
+        </w:rPr>
+      </w:pPr>
+      <w:r>
+        <w:rPr>
+          <w:rFonts w:ascii="Times New Roman" w:hAnsi="Times New Roman" w:cs="Times New Roman"/>
+        </w:rPr>
+        <w:t xml:space="preserve">Figure 2.  Mean (and 95% confidence intervals) </w:t>
+      </w:r>
+      <w:r>
+        <w:rPr>
+          <w:rFonts w:ascii="Times New Roman" w:hAnsi="Times New Roman" w:cs="Times New Roman"/>
+        </w:rPr>
+        <w:t xml:space="preserve">consensus </w:t>
+      </w:r>
+      <w:r>
+        <w:rPr>
+          <w:rFonts w:ascii="Times New Roman" w:hAnsi="Times New Roman" w:cs="Times New Roman"/>
+        </w:rPr>
+        <w:t xml:space="preserve">scale age at paired </w:t>
+      </w:r>
+      <w:r>
+        <w:rPr>
+          <w:rFonts w:ascii="Times New Roman" w:hAnsi="Times New Roman" w:cs="Times New Roman"/>
+        </w:rPr>
+        <w:t>consensus otolith ages</w:t>
+      </w:r>
+      <w:r>
+        <w:rPr>
+          <w:rFonts w:ascii="Times New Roman" w:hAnsi="Times New Roman" w:cs="Times New Roman"/>
+        </w:rPr>
+        <w:t xml:space="preserve"> (i.e., an a</w:t>
+      </w:r>
+      <w:r>
+        <w:rPr>
+          <w:rFonts w:ascii="Times New Roman" w:hAnsi="Times New Roman" w:cs="Times New Roman"/>
+        </w:rPr>
+        <w:t>ge-bias plot</w:t>
+      </w:r>
+      <w:r>
+        <w:rPr>
+          <w:rFonts w:ascii="Times New Roman" w:hAnsi="Times New Roman" w:cs="Times New Roman"/>
+        </w:rPr>
+        <w:t>)</w:t>
+      </w:r>
+      <w:r>
+        <w:rPr>
+          <w:rFonts w:ascii="Times New Roman" w:hAnsi="Times New Roman" w:cs="Times New Roman"/>
+        </w:rPr>
+        <w:t xml:space="preserve"> for Lake Superior </w:t>
+      </w:r>
+      <w:r>
+        <w:rPr>
+          <w:rFonts w:ascii="Times New Roman" w:hAnsi="Times New Roman" w:cs="Times New Roman"/>
+        </w:rPr>
+        <w:t>Pygmy</w:t>
+      </w:r>
+      <w:r>
+        <w:rPr>
+          <w:rFonts w:ascii="Times New Roman" w:hAnsi="Times New Roman" w:cs="Times New Roman"/>
+        </w:rPr>
+        <w:t xml:space="preserve"> Whitefish. The diagonal</w:t>
+      </w:r>
+      <w:r>
+        <w:rPr>
+          <w:rFonts w:ascii="Times New Roman" w:hAnsi="Times New Roman" w:cs="Times New Roman"/>
+        </w:rPr>
+        <w:t xml:space="preserve"> dashed</w:t>
+      </w:r>
+      <w:r>
+        <w:rPr>
+          <w:rFonts w:ascii="Times New Roman" w:hAnsi="Times New Roman" w:cs="Times New Roman"/>
+        </w:rPr>
+        <w:t xml:space="preserve"> line is the age-agreement line</w:t>
+      </w:r>
+      <w:r>
+        <w:rPr>
+          <w:rFonts w:ascii="Times New Roman" w:hAnsi="Times New Roman" w:cs="Times New Roman"/>
+        </w:rPr>
+        <w:t>.</w:t>
+      </w:r>
+      <w:r>
+        <w:rPr>
+          <w:rFonts w:ascii="Times New Roman" w:hAnsi="Times New Roman" w:cs="Times New Roman"/>
+        </w:rPr>
+        <w:t xml:space="preserve">  Sample size at each assessed otolith age is shown above the x-axis.</w:t>
+      </w:r>
+    </w:p>
+    <w:p>
+      <w:pPr>
+        <w:spacing w:after="0" w:line="480" w:lineRule="auto"/>
+        <w:rPr>
+          <w:rFonts w:ascii="Times New Roman" w:hAnsi="Times New Roman" w:cs="Times New Roman"/>
+        </w:rPr>
+      </w:pPr>
+    </w:p>
+    <w:p>
+      <w:pPr>
+        <w:spacing w:after="0" w:line="480" w:lineRule="auto"/>
+        <w:rPr>
+          <w:rFonts w:ascii="Times New Roman" w:hAnsi="Times New Roman" w:cs="Times New Roman"/>
+        </w:rPr>
+      </w:pPr>
+      <w:r>
+        <w:rPr>
+          <w:rFonts w:ascii="Times New Roman" w:hAnsi="Times New Roman" w:cs="Times New Roman"/>
+        </w:rPr>
+        <w:t xml:space="preserve">Figure 3.  </w:t>
+      </w:r>
+      <w:r>
+        <w:rPr>
+          <w:rFonts w:ascii="Times New Roman" w:hAnsi="Times New Roman" w:cs="Times New Roman"/>
+        </w:rPr>
+        <w:t xml:space="preserve">Length frequency </w:t>
+      </w:r>
+      <w:r>
+        <w:rPr>
+          <w:rFonts w:ascii="Times New Roman" w:hAnsi="Times New Roman" w:cs="Times New Roman"/>
+        </w:rPr>
+        <w:t>histograms (2-mm wide bins) for</w:t>
+      </w:r>
+      <w:r>
+        <w:rPr>
+          <w:rFonts w:ascii="Times New Roman" w:hAnsi="Times New Roman" w:cs="Times New Roman"/>
+        </w:rPr>
+        <w:t xml:space="preserve"> Lake Superior Pygmy Whitefish by year from 1998-2013</w:t>
+      </w:r>
+      <w:r>
+        <w:rPr>
+          <w:rFonts w:ascii="Times New Roman" w:hAnsi="Times New Roman" w:cs="Times New Roman"/>
+        </w:rPr>
+        <w:t xml:space="preserve">.  The vertical line is </w:t>
+      </w:r>
+      <w:r>
+        <w:rPr>
+          <w:rFonts w:ascii="Times New Roman" w:hAnsi="Times New Roman" w:cs="Times New Roman"/>
+        </w:rPr>
+        <w:t>at 75-mm.</w:t>
+      </w:r>
+    </w:p>
+    <w:p>
+      <w:pPr>
+        <w:spacing w:after="0" w:line="480" w:lineRule="auto"/>
+        <w:rPr>
+          <w:rFonts w:ascii="Times New Roman" w:hAnsi="Times New Roman" w:cs="Times New Roman"/>
+        </w:rPr>
+      </w:pPr>
+    </w:p>
+    <w:p>
+      <w:pPr>
+        <w:spacing w:after="0" w:line="480" w:lineRule="auto"/>
+        <w:rPr>
+          <w:rFonts w:ascii="Times New Roman" w:hAnsi="Times New Roman" w:cs="Times New Roman"/>
+        </w:rPr>
+      </w:pPr>
+      <w:r>
+        <w:rPr>
+          <w:rFonts w:ascii="Times New Roman" w:hAnsi="Times New Roman" w:cs="Times New Roman"/>
+        </w:rPr>
+        <w:t xml:space="preserve">Figure 4.  The fit (solid lines) and 95% confidence bands (dashed lines) from </w:t>
+      </w:r>
+      <w:r>
+        <w:rPr>
+          <w:rFonts w:ascii="Times New Roman" w:hAnsi="Times New Roman" w:cs="Times New Roman"/>
+        </w:rPr>
+        <w:t>Von Bertalanffy Growth Model</w:t>
+      </w:r>
+      <w:r>
+        <w:rPr>
+          <w:rFonts w:ascii="Times New Roman" w:hAnsi="Times New Roman" w:cs="Times New Roman"/>
+        </w:rPr>
+        <w:t>s (VBGM)</w:t>
+      </w:r>
+      <w:r>
+        <w:rPr>
+          <w:rFonts w:ascii="Times New Roman" w:hAnsi="Times New Roman" w:cs="Times New Roman"/>
+        </w:rPr>
+        <w:t xml:space="preserve"> fit</w:t>
+      </w:r>
+      <w:r>
+        <w:rPr>
+          <w:rFonts w:ascii="Times New Roman" w:hAnsi="Times New Roman" w:cs="Times New Roman"/>
+        </w:rPr>
+        <w:t xml:space="preserve"> to </w:t>
+      </w:r>
+      <w:r>
+        <w:rPr>
+          <w:rFonts w:ascii="Times New Roman" w:hAnsi="Times New Roman" w:cs="Times New Roman"/>
+        </w:rPr>
+        <w:t>male and female Lake Superior Pygmy Whitefish.</w:t>
+      </w:r>
+      <w:r>
+        <w:rPr>
+          <w:rFonts w:ascii="Times New Roman" w:hAnsi="Times New Roman" w:cs="Times New Roman"/>
+        </w:rPr>
+        <w:t xml:space="preserve">  Solid symbols represent observed ages for known sex fish and open symbols are immature fish less than 75 mm total length that were randomly assigned to male or female to assist in fitting the VBGM.</w:t>
+      </w:r>
+    </w:p>
+    <w:p>
+      <w:pPr>
+        <w:spacing w:after="0" w:line="240" w:lineRule="auto"/>
         <w:rPr>
           <w:rFonts w:ascii="Times New Roman" w:hAnsi="Times New Roman" w:cs="Times New Roman"/>
         </w:rPr>
@@ -7580,7 +8185,7 @@
       </w:r>
     </w:p>
   </w:comment>
-  <w:comment w:id="1" w:author="Derek Ogle" w:date="2014-08-04T19:47:00Z" w:initials="DO">
+  <w:comment w:id="2" w:author="Derek Ogle" w:date="2014-08-04T19:47:00Z" w:initials="DO">
     <w:p>
       <w:pPr>
         <w:pStyle w:val="CommentText"/>
@@ -7706,7 +8311,7 @@
           <w:rPr>
             <w:noProof/>
           </w:rPr>
-          <w:t>11</w:t>
+          <w:t>7</w:t>
         </w:r>
         <w:r>
           <w:rPr>
@@ -8697,7 +9302,7 @@
 </file>
 
 <file path=customXml/itemProps1.xml><?xml version="1.0" encoding="utf-8"?>
-<ds:datastoreItem xmlns:ds="http://schemas.openxmlformats.org/officeDocument/2006/customXml" ds:itemID="{A5A499B3-8210-4925-A14A-D678092F211E}">
+<ds:datastoreItem xmlns:ds="http://schemas.openxmlformats.org/officeDocument/2006/customXml" ds:itemID="{124FDCA3-2205-4C65-8034-B8F55A8CC46E}">
   <ds:schemaRefs>
     <ds:schemaRef ds:uri="http://schemas.openxmlformats.org/officeDocument/2006/bibliography"/>
   </ds:schemaRefs>

</xml_diff>